<commit_message>
added database functionality with post method
</commit_message>
<xml_diff>
--- a/Documents/DesignPlan.docx
+++ b/Documents/DesignPlan.docx
@@ -5,7 +5,9 @@
     <w:sdt>
       <w:sdtPr>
         <w:rPr>
+          <w:rFonts w:eastAsiaTheme="minorHAnsi"/>
           <w:color w:val="4472C4" w:themeColor="accent1"/>
+          <w:lang w:eastAsia="en-US"/>
         </w:rPr>
         <w:id w:val="-1670165970"/>
         <w:docPartObj>
@@ -15,9 +17,7 @@
       </w:sdtPr>
       <w:sdtEndPr>
         <w:rPr>
-          <w:rFonts w:eastAsiaTheme="minorHAnsi"/>
           <w:color w:val="auto"/>
-          <w:lang w:eastAsia="en-US"/>
         </w:rPr>
       </w:sdtEndPr>
       <w:sdtContent>
@@ -641,7 +641,11 @@
     <w:sdt>
       <w:sdtPr>
         <w:rPr>
-          <w:lang w:val="nl-NL"/>
+          <w:rFonts w:asciiTheme="minorHAnsi" w:eastAsiaTheme="minorHAnsi" w:hAnsiTheme="minorHAnsi" w:cstheme="minorBidi"/>
+          <w:color w:val="auto"/>
+          <w:sz w:val="22"/>
+          <w:szCs w:val="22"/>
+          <w:lang w:val="nl-NL" w:eastAsia="en-US"/>
         </w:rPr>
         <w:id w:val="933252610"/>
         <w:docPartObj>
@@ -651,13 +655,8 @@
       </w:sdtPr>
       <w:sdtEndPr>
         <w:rPr>
-          <w:rFonts w:asciiTheme="minorHAnsi" w:eastAsiaTheme="minorHAnsi" w:hAnsiTheme="minorHAnsi" w:cstheme="minorBidi"/>
           <w:b/>
           <w:bCs/>
-          <w:color w:val="auto"/>
-          <w:sz w:val="22"/>
-          <w:szCs w:val="22"/>
-          <w:lang w:eastAsia="en-US"/>
         </w:rPr>
       </w:sdtEndPr>
       <w:sdtContent>
@@ -983,13 +982,31 @@
     </w:p>
     <w:p>
       <w:r>
-        <w:t>In this document will be shown what the designs for the structure of the Class diagram, entity diagram for the database and the web design to be shown what the expected design</w:t>
+        <w:t>T</w:t>
+      </w:r>
+      <w:r>
+        <w:t xml:space="preserve">his document </w:t>
+      </w:r>
+      <w:r>
+        <w:t>shows</w:t>
+      </w:r>
+      <w:r>
+        <w:t xml:space="preserve"> the designs for the structure of the Class diagram, entity diagram for the database and the expected</w:t>
+      </w:r>
+      <w:r>
+        <w:t xml:space="preserve"> </w:t>
+      </w:r>
+      <w:r>
+        <w:t>web</w:t>
+      </w:r>
+      <w:r>
+        <w:t xml:space="preserve"> design</w:t>
       </w:r>
       <w:r>
         <w:t>s</w:t>
       </w:r>
       <w:r>
-        <w:t xml:space="preserve"> are for this project</w:t>
+        <w:t xml:space="preserve"> for this project</w:t>
       </w:r>
     </w:p>
     <w:p>
@@ -1014,6 +1031,16 @@
         <w:t>Examples of Design of project</w:t>
       </w:r>
       <w:bookmarkEnd w:id="4"/>
+    </w:p>
+    <w:p>
+      <w:r>
+        <w:t>1=home</w:t>
+      </w:r>
+    </w:p>
+    <w:p>
+      <w:r>
+        <w:t>2=story</w:t>
+      </w:r>
     </w:p>
     <w:p>
       <w:r>
@@ -2393,6 +2420,8 @@
     <w:rsidRoot w:val="005B3390"/>
     <w:rsid w:val="00050648"/>
     <w:rsid w:val="005B3390"/>
+    <w:rsid w:val="007241CE"/>
+    <w:rsid w:val="00F46825"/>
   </w:rsids>
   <m:mathPr>
     <m:mathFont m:val="Cambria Math"/>

</xml_diff>

<commit_message>
added cross-origin and updated documents
</commit_message>
<xml_diff>
--- a/Documents/DesignPlan.docx
+++ b/Documents/DesignPlan.docx
@@ -51,7 +51,7 @@
                         <pic:cNvPicPr/>
                       </pic:nvPicPr>
                       <pic:blipFill>
-                        <a:blip r:embed="rId8" cstate="print">
+                        <a:blip r:embed="rId9" cstate="print">
                           <a:duotone>
                             <a:schemeClr val="accent1">
                               <a:shade val="45000"/>
@@ -403,7 +403,7 @@
                         <pic:cNvPicPr/>
                       </pic:nvPicPr>
                       <pic:blipFill>
-                        <a:blip r:embed="rId9" cstate="print">
+                        <a:blip r:embed="rId10" cstate="print">
                           <a:duotone>
                             <a:schemeClr val="accent1">
                               <a:shade val="45000"/>
@@ -598,7 +598,11 @@
             <w:cnfStyle w:val="001000000000" w:firstRow="0" w:lastRow="0" w:firstColumn="1" w:lastColumn="0" w:oddVBand="0" w:evenVBand="0" w:oddHBand="0" w:evenHBand="0" w:firstRowFirstColumn="0" w:firstRowLastColumn="0" w:lastRowFirstColumn="0" w:lastRowLastColumn="0"/>
             <w:tcW w:w="2265" w:type="dxa"/>
           </w:tcPr>
-          <w:p/>
+          <w:p>
+            <w:r>
+              <w:t>1.1</w:t>
+            </w:r>
+          </w:p>
         </w:tc>
         <w:tc>
           <w:tcPr>
@@ -608,6 +612,9 @@
             <w:pPr>
               <w:cnfStyle w:val="000000000000" w:firstRow="0" w:lastRow="0" w:firstColumn="0" w:lastColumn="0" w:oddVBand="0" w:evenVBand="0" w:oddHBand="0" w:evenHBand="0" w:firstRowFirstColumn="0" w:firstRowLastColumn="0" w:lastRowFirstColumn="0" w:lastRowLastColumn="0"/>
             </w:pPr>
+            <w:r>
+              <w:t>7/10/2022</w:t>
+            </w:r>
           </w:p>
         </w:tc>
         <w:tc>
@@ -618,6 +625,9 @@
             <w:pPr>
               <w:cnfStyle w:val="000000000000" w:firstRow="0" w:lastRow="0" w:firstColumn="0" w:lastColumn="0" w:oddVBand="0" w:evenVBand="0" w:oddHBand="0" w:evenHBand="0" w:firstRowFirstColumn="0" w:firstRowLastColumn="0" w:lastRowFirstColumn="0" w:lastRowLastColumn="0"/>
             </w:pPr>
+            <w:r>
+              <w:t>Arenco Meevissen</w:t>
+            </w:r>
           </w:p>
         </w:tc>
         <w:tc>
@@ -628,6 +638,9 @@
             <w:pPr>
               <w:cnfStyle w:val="000000000000" w:firstRow="0" w:lastRow="0" w:firstColumn="0" w:lastColumn="0" w:oddVBand="0" w:evenVBand="0" w:oddHBand="0" w:evenHBand="0" w:firstRowFirstColumn="0" w:firstRowLastColumn="0" w:lastRowFirstColumn="0" w:lastRowLastColumn="0"/>
             </w:pPr>
+            <w:r>
+              <w:t>Added context to c4 and added High level architecture</w:t>
+            </w:r>
           </w:p>
         </w:tc>
       </w:tr>
@@ -678,7 +691,9 @@
               <w:tab w:val="right" w:leader="dot" w:pos="9062"/>
             </w:tabs>
             <w:rPr>
+              <w:rFonts w:eastAsiaTheme="minorEastAsia"/>
               <w:noProof/>
+              <w:lang w:eastAsia="en-AU"/>
             </w:rPr>
           </w:pPr>
           <w:r>
@@ -690,13 +705,13 @@
           <w:r>
             <w:fldChar w:fldCharType="separate"/>
           </w:r>
-          <w:hyperlink w:anchor="_Toc113963201" w:history="1">
+          <w:hyperlink w:anchor="_Toc116044323" w:history="1">
             <w:r>
               <w:rPr>
                 <w:rStyle w:val="Hyperlink"/>
                 <w:noProof/>
               </w:rPr>
-              <w:t>Introduction</w:t>
+              <w:t>1 Introduction</w:t>
             </w:r>
             <w:r>
               <w:rPr>
@@ -717,7 +732,7 @@
                 <w:noProof/>
                 <w:webHidden/>
               </w:rPr>
-              <w:instrText xml:space="preserve"> PAGEREF _Toc113963201 \h </w:instrText>
+              <w:instrText xml:space="preserve"> PAGEREF _Toc116044323 \h </w:instrText>
             </w:r>
             <w:r>
               <w:rPr>
@@ -755,16 +770,18 @@
               <w:tab w:val="right" w:leader="dot" w:pos="9062"/>
             </w:tabs>
             <w:rPr>
+              <w:rFonts w:eastAsiaTheme="minorEastAsia"/>
               <w:noProof/>
+              <w:lang w:eastAsia="en-AU"/>
             </w:rPr>
           </w:pPr>
-          <w:hyperlink w:anchor="_Toc113963202" w:history="1">
+          <w:hyperlink w:anchor="_Toc116044324" w:history="1">
             <w:r>
               <w:rPr>
                 <w:rStyle w:val="Hyperlink"/>
                 <w:noProof/>
               </w:rPr>
-              <w:t>Examples of Design of project</w:t>
+              <w:t>2 Examples of Design of project</w:t>
             </w:r>
             <w:r>
               <w:rPr>
@@ -785,7 +802,7 @@
                 <w:noProof/>
                 <w:webHidden/>
               </w:rPr>
-              <w:instrText xml:space="preserve"> PAGEREF _Toc113963202 \h </w:instrText>
+              <w:instrText xml:space="preserve"> PAGEREF _Toc116044324 \h </w:instrText>
             </w:r>
             <w:r>
               <w:rPr>
@@ -806,6 +823,216 @@
                 <w:webHidden/>
               </w:rPr>
               <w:t>4</w:t>
+            </w:r>
+            <w:r>
+              <w:rPr>
+                <w:noProof/>
+                <w:webHidden/>
+              </w:rPr>
+              <w:fldChar w:fldCharType="end"/>
+            </w:r>
+          </w:hyperlink>
+        </w:p>
+        <w:p>
+          <w:pPr>
+            <w:pStyle w:val="Inhopg2"/>
+            <w:tabs>
+              <w:tab w:val="right" w:leader="dot" w:pos="9062"/>
+            </w:tabs>
+            <w:rPr>
+              <w:rFonts w:eastAsiaTheme="minorEastAsia"/>
+              <w:noProof/>
+              <w:lang w:eastAsia="en-AU"/>
+            </w:rPr>
+          </w:pPr>
+          <w:hyperlink w:anchor="_Toc116044325" w:history="1">
+            <w:r>
+              <w:rPr>
+                <w:rStyle w:val="Hyperlink"/>
+                <w:noProof/>
+              </w:rPr>
+              <w:t>2.1 Home design</w:t>
+            </w:r>
+            <w:r>
+              <w:rPr>
+                <w:noProof/>
+                <w:webHidden/>
+              </w:rPr>
+              <w:tab/>
+            </w:r>
+            <w:r>
+              <w:rPr>
+                <w:noProof/>
+                <w:webHidden/>
+              </w:rPr>
+              <w:fldChar w:fldCharType="begin"/>
+            </w:r>
+            <w:r>
+              <w:rPr>
+                <w:noProof/>
+                <w:webHidden/>
+              </w:rPr>
+              <w:instrText xml:space="preserve"> PAGEREF _Toc116044325 \h </w:instrText>
+            </w:r>
+            <w:r>
+              <w:rPr>
+                <w:noProof/>
+                <w:webHidden/>
+              </w:rPr>
+            </w:r>
+            <w:r>
+              <w:rPr>
+                <w:noProof/>
+                <w:webHidden/>
+              </w:rPr>
+              <w:fldChar w:fldCharType="separate"/>
+            </w:r>
+            <w:r>
+              <w:rPr>
+                <w:noProof/>
+                <w:webHidden/>
+              </w:rPr>
+              <w:t>5</w:t>
+            </w:r>
+            <w:r>
+              <w:rPr>
+                <w:noProof/>
+                <w:webHidden/>
+              </w:rPr>
+              <w:fldChar w:fldCharType="end"/>
+            </w:r>
+          </w:hyperlink>
+        </w:p>
+        <w:p>
+          <w:pPr>
+            <w:pStyle w:val="Inhopg2"/>
+            <w:tabs>
+              <w:tab w:val="right" w:leader="dot" w:pos="9062"/>
+            </w:tabs>
+            <w:rPr>
+              <w:rFonts w:eastAsiaTheme="minorEastAsia"/>
+              <w:noProof/>
+              <w:lang w:eastAsia="en-AU"/>
+            </w:rPr>
+          </w:pPr>
+          <w:hyperlink w:anchor="_Toc116044326" w:history="1">
+            <w:r>
+              <w:rPr>
+                <w:rStyle w:val="Hyperlink"/>
+                <w:noProof/>
+              </w:rPr>
+              <w:t>2.2 Story reading</w:t>
+            </w:r>
+            <w:r>
+              <w:rPr>
+                <w:noProof/>
+                <w:webHidden/>
+              </w:rPr>
+              <w:tab/>
+            </w:r>
+            <w:r>
+              <w:rPr>
+                <w:noProof/>
+                <w:webHidden/>
+              </w:rPr>
+              <w:fldChar w:fldCharType="begin"/>
+            </w:r>
+            <w:r>
+              <w:rPr>
+                <w:noProof/>
+                <w:webHidden/>
+              </w:rPr>
+              <w:instrText xml:space="preserve"> PAGEREF _Toc116044326 \h </w:instrText>
+            </w:r>
+            <w:r>
+              <w:rPr>
+                <w:noProof/>
+                <w:webHidden/>
+              </w:rPr>
+            </w:r>
+            <w:r>
+              <w:rPr>
+                <w:noProof/>
+                <w:webHidden/>
+              </w:rPr>
+              <w:fldChar w:fldCharType="separate"/>
+            </w:r>
+            <w:r>
+              <w:rPr>
+                <w:noProof/>
+                <w:webHidden/>
+              </w:rPr>
+              <w:t>6</w:t>
+            </w:r>
+            <w:r>
+              <w:rPr>
+                <w:noProof/>
+                <w:webHidden/>
+              </w:rPr>
+              <w:fldChar w:fldCharType="end"/>
+            </w:r>
+          </w:hyperlink>
+        </w:p>
+        <w:p>
+          <w:pPr>
+            <w:pStyle w:val="Inhopg2"/>
+            <w:tabs>
+              <w:tab w:val="right" w:leader="dot" w:pos="9062"/>
+            </w:tabs>
+            <w:rPr>
+              <w:rFonts w:eastAsiaTheme="minorEastAsia"/>
+              <w:noProof/>
+              <w:lang w:eastAsia="en-AU"/>
+            </w:rPr>
+          </w:pPr>
+          <w:hyperlink w:anchor="_Toc116044327" w:history="1">
+            <w:r>
+              <w:rPr>
+                <w:rStyle w:val="Hyperlink"/>
+                <w:noProof/>
+              </w:rPr>
+              <w:t>2.3 Search tab</w:t>
+            </w:r>
+            <w:r>
+              <w:rPr>
+                <w:noProof/>
+                <w:webHidden/>
+              </w:rPr>
+              <w:tab/>
+            </w:r>
+            <w:r>
+              <w:rPr>
+                <w:noProof/>
+                <w:webHidden/>
+              </w:rPr>
+              <w:fldChar w:fldCharType="begin"/>
+            </w:r>
+            <w:r>
+              <w:rPr>
+                <w:noProof/>
+                <w:webHidden/>
+              </w:rPr>
+              <w:instrText xml:space="preserve"> PAGEREF _Toc116044327 \h </w:instrText>
+            </w:r>
+            <w:r>
+              <w:rPr>
+                <w:noProof/>
+                <w:webHidden/>
+              </w:rPr>
+            </w:r>
+            <w:r>
+              <w:rPr>
+                <w:noProof/>
+                <w:webHidden/>
+              </w:rPr>
+              <w:fldChar w:fldCharType="separate"/>
+            </w:r>
+            <w:r>
+              <w:rPr>
+                <w:noProof/>
+                <w:webHidden/>
+              </w:rPr>
+              <w:t>6</w:t>
             </w:r>
             <w:r>
               <w:rPr>
@@ -823,16 +1050,18 @@
               <w:tab w:val="right" w:leader="dot" w:pos="9062"/>
             </w:tabs>
             <w:rPr>
+              <w:rFonts w:eastAsiaTheme="minorEastAsia"/>
               <w:noProof/>
+              <w:lang w:eastAsia="en-AU"/>
             </w:rPr>
           </w:pPr>
-          <w:hyperlink w:anchor="_Toc113963203" w:history="1">
+          <w:hyperlink w:anchor="_Toc116044328" w:history="1">
             <w:r>
               <w:rPr>
                 <w:rStyle w:val="Hyperlink"/>
                 <w:noProof/>
               </w:rPr>
-              <w:t>Class Diagram</w:t>
+              <w:t>3 Class Diagram</w:t>
             </w:r>
             <w:r>
               <w:rPr>
@@ -853,7 +1082,7 @@
                 <w:noProof/>
                 <w:webHidden/>
               </w:rPr>
-              <w:instrText xml:space="preserve"> PAGEREF _Toc113963203 \h </w:instrText>
+              <w:instrText xml:space="preserve"> PAGEREF _Toc116044328 \h </w:instrText>
             </w:r>
             <w:r>
               <w:rPr>
@@ -873,7 +1102,7 @@
                 <w:noProof/>
                 <w:webHidden/>
               </w:rPr>
-              <w:t>5</w:t>
+              <w:t>7</w:t>
             </w:r>
             <w:r>
               <w:rPr>
@@ -891,16 +1120,18 @@
               <w:tab w:val="right" w:leader="dot" w:pos="9062"/>
             </w:tabs>
             <w:rPr>
+              <w:rFonts w:eastAsiaTheme="minorEastAsia"/>
               <w:noProof/>
+              <w:lang w:eastAsia="en-AU"/>
             </w:rPr>
           </w:pPr>
-          <w:hyperlink w:anchor="_Toc113963204" w:history="1">
+          <w:hyperlink w:anchor="_Toc116044329" w:history="1">
             <w:r>
               <w:rPr>
                 <w:rStyle w:val="Hyperlink"/>
                 <w:noProof/>
               </w:rPr>
-              <w:t>Entity relation diagram</w:t>
+              <w:t>4 Entity relation diagram</w:t>
             </w:r>
             <w:r>
               <w:rPr>
@@ -921,7 +1152,7 @@
                 <w:noProof/>
                 <w:webHidden/>
               </w:rPr>
-              <w:instrText xml:space="preserve"> PAGEREF _Toc113963204 \h </w:instrText>
+              <w:instrText xml:space="preserve"> PAGEREF _Toc116044329 \h </w:instrText>
             </w:r>
             <w:r>
               <w:rPr>
@@ -941,7 +1172,427 @@
                 <w:noProof/>
                 <w:webHidden/>
               </w:rPr>
-              <w:t>6</w:t>
+              <w:t>8</w:t>
+            </w:r>
+            <w:r>
+              <w:rPr>
+                <w:noProof/>
+                <w:webHidden/>
+              </w:rPr>
+              <w:fldChar w:fldCharType="end"/>
+            </w:r>
+          </w:hyperlink>
+        </w:p>
+        <w:p>
+          <w:pPr>
+            <w:pStyle w:val="Inhopg1"/>
+            <w:tabs>
+              <w:tab w:val="right" w:leader="dot" w:pos="9062"/>
+            </w:tabs>
+            <w:rPr>
+              <w:rFonts w:eastAsiaTheme="minorEastAsia"/>
+              <w:noProof/>
+              <w:lang w:eastAsia="en-AU"/>
+            </w:rPr>
+          </w:pPr>
+          <w:hyperlink w:anchor="_Toc116044330" w:history="1">
+            <w:r>
+              <w:rPr>
+                <w:rStyle w:val="Hyperlink"/>
+                <w:noProof/>
+              </w:rPr>
+              <w:t>5 C4 Diagram</w:t>
+            </w:r>
+            <w:r>
+              <w:rPr>
+                <w:noProof/>
+                <w:webHidden/>
+              </w:rPr>
+              <w:tab/>
+            </w:r>
+            <w:r>
+              <w:rPr>
+                <w:noProof/>
+                <w:webHidden/>
+              </w:rPr>
+              <w:fldChar w:fldCharType="begin"/>
+            </w:r>
+            <w:r>
+              <w:rPr>
+                <w:noProof/>
+                <w:webHidden/>
+              </w:rPr>
+              <w:instrText xml:space="preserve"> PAGEREF _Toc116044330 \h </w:instrText>
+            </w:r>
+            <w:r>
+              <w:rPr>
+                <w:noProof/>
+                <w:webHidden/>
+              </w:rPr>
+            </w:r>
+            <w:r>
+              <w:rPr>
+                <w:noProof/>
+                <w:webHidden/>
+              </w:rPr>
+              <w:fldChar w:fldCharType="separate"/>
+            </w:r>
+            <w:r>
+              <w:rPr>
+                <w:noProof/>
+                <w:webHidden/>
+              </w:rPr>
+              <w:t>9</w:t>
+            </w:r>
+            <w:r>
+              <w:rPr>
+                <w:noProof/>
+                <w:webHidden/>
+              </w:rPr>
+              <w:fldChar w:fldCharType="end"/>
+            </w:r>
+          </w:hyperlink>
+        </w:p>
+        <w:p>
+          <w:pPr>
+            <w:pStyle w:val="Inhopg2"/>
+            <w:tabs>
+              <w:tab w:val="right" w:leader="dot" w:pos="9062"/>
+            </w:tabs>
+            <w:rPr>
+              <w:rFonts w:eastAsiaTheme="minorEastAsia"/>
+              <w:noProof/>
+              <w:lang w:eastAsia="en-AU"/>
+            </w:rPr>
+          </w:pPr>
+          <w:hyperlink w:anchor="_Toc116044331" w:history="1">
+            <w:r>
+              <w:rPr>
+                <w:rStyle w:val="Hyperlink"/>
+                <w:noProof/>
+              </w:rPr>
+              <w:t>5.1 C4 level 1 system context (system, users, dependencies)</w:t>
+            </w:r>
+            <w:r>
+              <w:rPr>
+                <w:noProof/>
+                <w:webHidden/>
+              </w:rPr>
+              <w:tab/>
+            </w:r>
+            <w:r>
+              <w:rPr>
+                <w:noProof/>
+                <w:webHidden/>
+              </w:rPr>
+              <w:fldChar w:fldCharType="begin"/>
+            </w:r>
+            <w:r>
+              <w:rPr>
+                <w:noProof/>
+                <w:webHidden/>
+              </w:rPr>
+              <w:instrText xml:space="preserve"> PAGEREF _Toc116044331 \h </w:instrText>
+            </w:r>
+            <w:r>
+              <w:rPr>
+                <w:noProof/>
+                <w:webHidden/>
+              </w:rPr>
+            </w:r>
+            <w:r>
+              <w:rPr>
+                <w:noProof/>
+                <w:webHidden/>
+              </w:rPr>
+              <w:fldChar w:fldCharType="separate"/>
+            </w:r>
+            <w:r>
+              <w:rPr>
+                <w:noProof/>
+                <w:webHidden/>
+              </w:rPr>
+              <w:t>9</w:t>
+            </w:r>
+            <w:r>
+              <w:rPr>
+                <w:noProof/>
+                <w:webHidden/>
+              </w:rPr>
+              <w:fldChar w:fldCharType="end"/>
+            </w:r>
+          </w:hyperlink>
+        </w:p>
+        <w:p>
+          <w:pPr>
+            <w:pStyle w:val="Inhopg2"/>
+            <w:tabs>
+              <w:tab w:val="right" w:leader="dot" w:pos="9062"/>
+            </w:tabs>
+            <w:rPr>
+              <w:rFonts w:eastAsiaTheme="minorEastAsia"/>
+              <w:noProof/>
+              <w:lang w:eastAsia="en-AU"/>
+            </w:rPr>
+          </w:pPr>
+          <w:hyperlink w:anchor="_Toc116044332" w:history="1">
+            <w:r>
+              <w:rPr>
+                <w:rStyle w:val="Hyperlink"/>
+                <w:noProof/>
+              </w:rPr>
+              <w:t>5.2 C4 level 2 Containers (overall shape technologies choices)</w:t>
+            </w:r>
+            <w:r>
+              <w:rPr>
+                <w:noProof/>
+                <w:webHidden/>
+              </w:rPr>
+              <w:tab/>
+            </w:r>
+            <w:r>
+              <w:rPr>
+                <w:noProof/>
+                <w:webHidden/>
+              </w:rPr>
+              <w:fldChar w:fldCharType="begin"/>
+            </w:r>
+            <w:r>
+              <w:rPr>
+                <w:noProof/>
+                <w:webHidden/>
+              </w:rPr>
+              <w:instrText xml:space="preserve"> PAGEREF _Toc116044332 \h </w:instrText>
+            </w:r>
+            <w:r>
+              <w:rPr>
+                <w:noProof/>
+                <w:webHidden/>
+              </w:rPr>
+            </w:r>
+            <w:r>
+              <w:rPr>
+                <w:noProof/>
+                <w:webHidden/>
+              </w:rPr>
+              <w:fldChar w:fldCharType="separate"/>
+            </w:r>
+            <w:r>
+              <w:rPr>
+                <w:noProof/>
+                <w:webHidden/>
+              </w:rPr>
+              <w:t>9</w:t>
+            </w:r>
+            <w:r>
+              <w:rPr>
+                <w:noProof/>
+                <w:webHidden/>
+              </w:rPr>
+              <w:fldChar w:fldCharType="end"/>
+            </w:r>
+          </w:hyperlink>
+        </w:p>
+        <w:p>
+          <w:pPr>
+            <w:pStyle w:val="Inhopg2"/>
+            <w:tabs>
+              <w:tab w:val="right" w:leader="dot" w:pos="9062"/>
+            </w:tabs>
+            <w:rPr>
+              <w:rFonts w:eastAsiaTheme="minorEastAsia"/>
+              <w:noProof/>
+              <w:lang w:eastAsia="en-AU"/>
+            </w:rPr>
+          </w:pPr>
+          <w:hyperlink w:anchor="_Toc116044333" w:history="1">
+            <w:r>
+              <w:rPr>
+                <w:rStyle w:val="Hyperlink"/>
+                <w:noProof/>
+              </w:rPr>
+              <w:t>5.3 C4 level 3 Components (components and their interaction)</w:t>
+            </w:r>
+            <w:r>
+              <w:rPr>
+                <w:noProof/>
+                <w:webHidden/>
+              </w:rPr>
+              <w:tab/>
+            </w:r>
+            <w:r>
+              <w:rPr>
+                <w:noProof/>
+                <w:webHidden/>
+              </w:rPr>
+              <w:fldChar w:fldCharType="begin"/>
+            </w:r>
+            <w:r>
+              <w:rPr>
+                <w:noProof/>
+                <w:webHidden/>
+              </w:rPr>
+              <w:instrText xml:space="preserve"> PAGEREF _Toc116044333 \h </w:instrText>
+            </w:r>
+            <w:r>
+              <w:rPr>
+                <w:noProof/>
+                <w:webHidden/>
+              </w:rPr>
+            </w:r>
+            <w:r>
+              <w:rPr>
+                <w:noProof/>
+                <w:webHidden/>
+              </w:rPr>
+              <w:fldChar w:fldCharType="separate"/>
+            </w:r>
+            <w:r>
+              <w:rPr>
+                <w:noProof/>
+                <w:webHidden/>
+              </w:rPr>
+              <w:t>10</w:t>
+            </w:r>
+            <w:r>
+              <w:rPr>
+                <w:noProof/>
+                <w:webHidden/>
+              </w:rPr>
+              <w:fldChar w:fldCharType="end"/>
+            </w:r>
+          </w:hyperlink>
+        </w:p>
+        <w:p>
+          <w:pPr>
+            <w:pStyle w:val="Inhopg2"/>
+            <w:tabs>
+              <w:tab w:val="right" w:leader="dot" w:pos="9062"/>
+            </w:tabs>
+            <w:rPr>
+              <w:rFonts w:eastAsiaTheme="minorEastAsia"/>
+              <w:noProof/>
+              <w:lang w:eastAsia="en-AU"/>
+            </w:rPr>
+          </w:pPr>
+          <w:hyperlink w:anchor="_Toc116044334" w:history="1">
+            <w:r>
+              <w:rPr>
+                <w:rStyle w:val="Hyperlink"/>
+                <w:noProof/>
+              </w:rPr>
+              <w:t>5.4 C4 level 4 Code (Implementation details)</w:t>
+            </w:r>
+            <w:r>
+              <w:rPr>
+                <w:noProof/>
+                <w:webHidden/>
+              </w:rPr>
+              <w:tab/>
+            </w:r>
+            <w:r>
+              <w:rPr>
+                <w:noProof/>
+                <w:webHidden/>
+              </w:rPr>
+              <w:fldChar w:fldCharType="begin"/>
+            </w:r>
+            <w:r>
+              <w:rPr>
+                <w:noProof/>
+                <w:webHidden/>
+              </w:rPr>
+              <w:instrText xml:space="preserve"> PAGEREF _Toc116044334 \h </w:instrText>
+            </w:r>
+            <w:r>
+              <w:rPr>
+                <w:noProof/>
+                <w:webHidden/>
+              </w:rPr>
+            </w:r>
+            <w:r>
+              <w:rPr>
+                <w:noProof/>
+                <w:webHidden/>
+              </w:rPr>
+              <w:fldChar w:fldCharType="separate"/>
+            </w:r>
+            <w:r>
+              <w:rPr>
+                <w:noProof/>
+                <w:webHidden/>
+              </w:rPr>
+              <w:t>10</w:t>
+            </w:r>
+            <w:r>
+              <w:rPr>
+                <w:noProof/>
+                <w:webHidden/>
+              </w:rPr>
+              <w:fldChar w:fldCharType="end"/>
+            </w:r>
+          </w:hyperlink>
+        </w:p>
+        <w:p>
+          <w:pPr>
+            <w:pStyle w:val="Inhopg1"/>
+            <w:tabs>
+              <w:tab w:val="right" w:leader="dot" w:pos="9062"/>
+            </w:tabs>
+            <w:rPr>
+              <w:rFonts w:eastAsiaTheme="minorEastAsia"/>
+              <w:noProof/>
+              <w:lang w:eastAsia="en-AU"/>
+            </w:rPr>
+          </w:pPr>
+          <w:hyperlink w:anchor="_Toc116044335" w:history="1">
+            <w:r>
+              <w:rPr>
+                <w:rStyle w:val="Hyperlink"/>
+                <w:noProof/>
+              </w:rPr>
+              <w:t>References</w:t>
+            </w:r>
+            <w:r>
+              <w:rPr>
+                <w:noProof/>
+                <w:webHidden/>
+              </w:rPr>
+              <w:tab/>
+            </w:r>
+            <w:r>
+              <w:rPr>
+                <w:noProof/>
+                <w:webHidden/>
+              </w:rPr>
+              <w:fldChar w:fldCharType="begin"/>
+            </w:r>
+            <w:r>
+              <w:rPr>
+                <w:noProof/>
+                <w:webHidden/>
+              </w:rPr>
+              <w:instrText xml:space="preserve"> PAGEREF _Toc116044335 \h </w:instrText>
+            </w:r>
+            <w:r>
+              <w:rPr>
+                <w:noProof/>
+                <w:webHidden/>
+              </w:rPr>
+            </w:r>
+            <w:r>
+              <w:rPr>
+                <w:noProof/>
+                <w:webHidden/>
+              </w:rPr>
+              <w:fldChar w:fldCharType="separate"/>
+            </w:r>
+            <w:r>
+              <w:rPr>
+                <w:noProof/>
+                <w:webHidden/>
+              </w:rPr>
+              <w:t>11</w:t>
             </w:r>
             <w:r>
               <w:rPr>
@@ -974,7 +1625,10 @@
       <w:pPr>
         <w:pStyle w:val="Kop1"/>
       </w:pPr>
-      <w:bookmarkStart w:id="3" w:name="_Toc113963201"/>
+      <w:bookmarkStart w:id="3" w:name="_Toc116044323"/>
+      <w:r>
+        <w:t xml:space="preserve">1 </w:t>
+      </w:r>
       <w:r>
         <w:t>Introduction</w:t>
       </w:r>
@@ -994,10 +1648,7 @@
         <w:t xml:space="preserve"> the designs for the structure of the Class diagram, entity diagram for the database and the expected</w:t>
       </w:r>
       <w:r>
-        <w:t xml:space="preserve"> </w:t>
-      </w:r>
-      <w:r>
-        <w:t>web</w:t>
+        <w:t xml:space="preserve"> web</w:t>
       </w:r>
       <w:r>
         <w:t xml:space="preserve"> design</w:t>
@@ -1018,7 +1669,6 @@
           <w:szCs w:val="32"/>
         </w:rPr>
       </w:pPr>
-      <w:bookmarkStart w:id="4" w:name="_Toc113963202"/>
       <w:r>
         <w:br w:type="page"/>
       </w:r>
@@ -1027,20 +1677,103 @@
       <w:pPr>
         <w:pStyle w:val="Kop1"/>
       </w:pPr>
+      <w:bookmarkStart w:id="4" w:name="_Toc116044324"/>
+      <w:r>
+        <w:t xml:space="preserve">2 </w:t>
+      </w:r>
       <w:r>
         <w:t>Examples of Design of project</w:t>
       </w:r>
       <w:bookmarkEnd w:id="4"/>
     </w:p>
     <w:p>
-      <w:r>
-        <w:t>1=home</w:t>
-      </w:r>
-    </w:p>
-    <w:p>
-      <w:r>
-        <w:t>2=story</w:t>
-      </w:r>
+      <w:pPr>
+        <w:pStyle w:val="Lijstalinea"/>
+        <w:numPr>
+          <w:ilvl w:val="0"/>
+          <w:numId w:val="2"/>
+        </w:numPr>
+        <w:rPr>
+          <w:rStyle w:val="Hyperlink"/>
+        </w:rPr>
+      </w:pPr>
+      <w:r>
+        <w:fldChar w:fldCharType="begin"/>
+      </w:r>
+      <w:r>
+        <w:instrText xml:space="preserve"> HYPERLINK "DesignPlan.docx" \l "Home_Design" </w:instrText>
+      </w:r>
+      <w:r>
+        <w:fldChar w:fldCharType="separate"/>
+      </w:r>
+      <w:r>
+        <w:rPr>
+          <w:rStyle w:val="Hyperlink"/>
+        </w:rPr>
+        <w:t>home</w:t>
+      </w:r>
+    </w:p>
+    <w:p>
+      <w:pPr>
+        <w:pStyle w:val="Lijstalinea"/>
+        <w:numPr>
+          <w:ilvl w:val="0"/>
+          <w:numId w:val="2"/>
+        </w:numPr>
+      </w:pPr>
+      <w:r>
+        <w:fldChar w:fldCharType="end"/>
+      </w:r>
+      <w:hyperlink r:id="rId11" w:anchor="Story_Reading" w:history="1">
+        <w:r>
+          <w:rPr>
+            <w:rStyle w:val="Hyperlink"/>
+          </w:rPr>
+          <w:t>story</w:t>
+        </w:r>
+      </w:hyperlink>
+    </w:p>
+    <w:p>
+      <w:pPr>
+        <w:pStyle w:val="Lijstalinea"/>
+        <w:numPr>
+          <w:ilvl w:val="0"/>
+          <w:numId w:val="2"/>
+        </w:numPr>
+      </w:pPr>
+      <w:hyperlink r:id="rId12" w:anchor="Search_tab" w:history="1">
+        <w:r>
+          <w:rPr>
+            <w:rStyle w:val="Hyperlink"/>
+          </w:rPr>
+          <w:t>search</w:t>
+        </w:r>
+      </w:hyperlink>
+    </w:p>
+    <w:p>
+      <w:pPr>
+        <w:rPr>
+          <w:rFonts w:asciiTheme="majorHAnsi" w:eastAsiaTheme="majorEastAsia" w:hAnsiTheme="majorHAnsi" w:cstheme="majorBidi"/>
+          <w:color w:val="2F5496" w:themeColor="accent1" w:themeShade="BF"/>
+          <w:sz w:val="26"/>
+          <w:szCs w:val="26"/>
+        </w:rPr>
+      </w:pPr>
+      <w:r>
+        <w:br w:type="page"/>
+      </w:r>
+    </w:p>
+    <w:p>
+      <w:pPr>
+        <w:pStyle w:val="Kop2"/>
+      </w:pPr>
+      <w:bookmarkStart w:id="5" w:name="Home_Design"/>
+      <w:bookmarkStart w:id="6" w:name="_Toc116044325"/>
+      <w:bookmarkEnd w:id="5"/>
+      <w:r>
+        <w:t>2.1 Home design</w:t>
+      </w:r>
+      <w:bookmarkEnd w:id="6"/>
     </w:p>
     <w:p>
       <w:r>
@@ -1054,7 +1787,13 @@
         <w:t>a</w:t>
       </w:r>
       <w:r>
-        <w:t xml:space="preserve"> user. The “normal” stuff includes options to change their info, writing a story and possibly a option to delete their account.</w:t>
+        <w:t xml:space="preserve"> user. The “normal” stuff includes options to change their info, writing a story and possibly </w:t>
+      </w:r>
+      <w:r>
+        <w:t>an</w:t>
+      </w:r>
+      <w:r>
+        <w:t xml:space="preserve"> option to delete their account.</w:t>
       </w:r>
     </w:p>
     <w:p>
@@ -1080,7 +1819,7 @@
                     </pic:cNvPicPr>
                   </pic:nvPicPr>
                   <pic:blipFill rotWithShape="1">
-                    <a:blip r:embed="rId10" cstate="print">
+                    <a:blip r:embed="rId13" cstate="print">
                       <a:extLst>
                         <a:ext uri="{28A0092B-C50C-407E-A947-70E740481C1C}">
                           <a14:useLocalDpi xmlns:a14="http://schemas.microsoft.com/office/drawing/2010/main" val="0"/>
@@ -1126,6 +1865,18 @@
       </w:r>
     </w:p>
     <w:p>
+      <w:pPr>
+        <w:pStyle w:val="Kop2"/>
+      </w:pPr>
+      <w:bookmarkStart w:id="7" w:name="Story_Reading"/>
+      <w:bookmarkStart w:id="8" w:name="_Toc116044326"/>
+      <w:bookmarkEnd w:id="7"/>
+      <w:r>
+        <w:t>2.2 Story reading</w:t>
+      </w:r>
+      <w:bookmarkEnd w:id="8"/>
+    </w:p>
+    <w:p>
       <w:r>
         <w:t>Below you see what happens when the different types of roles click on a story</w:t>
       </w:r>
@@ -1153,7 +1904,7 @@
                     </pic:cNvPicPr>
                   </pic:nvPicPr>
                   <pic:blipFill rotWithShape="1">
-                    <a:blip r:embed="rId11" cstate="print">
+                    <a:blip r:embed="rId14" cstate="print">
                       <a:extLst>
                         <a:ext uri="{28A0092B-C50C-407E-A947-70E740481C1C}">
                           <a14:useLocalDpi xmlns:a14="http://schemas.microsoft.com/office/drawing/2010/main" val="0"/>
@@ -1189,7 +1940,16 @@
       </w:r>
     </w:p>
     <w:p>
-      <w:bookmarkStart w:id="5" w:name="_Toc113963203"/>
+      <w:pPr>
+        <w:pStyle w:val="Kop2"/>
+      </w:pPr>
+      <w:bookmarkStart w:id="9" w:name="Search_tab"/>
+      <w:bookmarkStart w:id="10" w:name="_Toc116044327"/>
+      <w:bookmarkEnd w:id="9"/>
+      <w:r>
+        <w:t>2.3 Search tab</w:t>
+      </w:r>
+      <w:bookmarkEnd w:id="10"/>
     </w:p>
     <w:p>
       <w:r>
@@ -1239,7 +1999,7 @@
                     </pic:cNvPicPr>
                   </pic:nvPicPr>
                   <pic:blipFill rotWithShape="1">
-                    <a:blip r:embed="rId12" cstate="print">
+                    <a:blip r:embed="rId15" cstate="print">
                       <a:extLst>
                         <a:ext uri="{28A0092B-C50C-407E-A947-70E740481C1C}">
                           <a14:useLocalDpi xmlns:a14="http://schemas.microsoft.com/office/drawing/2010/main" val="0"/>
@@ -1284,15 +2044,21 @@
       <w:pPr>
         <w:pStyle w:val="Kop1"/>
       </w:pPr>
+      <w:bookmarkStart w:id="11" w:name="_Toc116044328"/>
+      <w:r>
+        <w:t xml:space="preserve">3 </w:t>
+      </w:r>
       <w:r>
         <w:t>Class Diagram</w:t>
       </w:r>
-      <w:bookmarkEnd w:id="5"/>
-    </w:p>
-    <w:p>
+      <w:bookmarkEnd w:id="11"/>
+    </w:p>
+    <w:p>
+      <w:proofErr w:type="spellStart"/>
       <w:r>
         <w:t>t.b.a</w:t>
       </w:r>
+      <w:proofErr w:type="spellEnd"/>
     </w:p>
     <w:p>
       <w:pPr>
@@ -1303,7 +2069,6 @@
           <w:szCs w:val="32"/>
         </w:rPr>
       </w:pPr>
-      <w:bookmarkStart w:id="6" w:name="_Toc113963204"/>
       <w:r>
         <w:br w:type="page"/>
       </w:r>
@@ -1312,20 +2077,659 @@
       <w:pPr>
         <w:pStyle w:val="Kop1"/>
       </w:pPr>
+      <w:bookmarkStart w:id="12" w:name="_Toc116044329"/>
+      <w:r>
+        <w:t>4</w:t>
+      </w:r>
+      <w:r>
+        <w:t xml:space="preserve"> </w:t>
+      </w:r>
       <w:r>
         <w:t>Entity relation diagram</w:t>
       </w:r>
-      <w:bookmarkEnd w:id="6"/>
-    </w:p>
-    <w:p>
+      <w:bookmarkEnd w:id="12"/>
+    </w:p>
+    <w:p>
+      <w:proofErr w:type="spellStart"/>
       <w:r>
         <w:t>t.b.a</w:t>
       </w:r>
+      <w:proofErr w:type="spellEnd"/>
+    </w:p>
+    <w:p/>
+    <w:p>
+      <w:r>
+        <w:br w:type="page"/>
+      </w:r>
+    </w:p>
+    <w:p>
+      <w:pPr>
+        <w:pStyle w:val="Kop1"/>
+      </w:pPr>
+      <w:bookmarkStart w:id="13" w:name="_Toc116044330"/>
+      <w:r>
+        <w:t>5</w:t>
+      </w:r>
+      <w:r>
+        <w:t xml:space="preserve"> </w:t>
+      </w:r>
+      <w:r>
+        <w:t>C4 Diagram</w:t>
+      </w:r>
+      <w:bookmarkEnd w:id="13"/>
+    </w:p>
+    <w:p>
+      <w:r>
+        <w:t>The use of Java is because of</w:t>
+      </w:r>
+      <w:r>
+        <w:t xml:space="preserve"> </w:t>
+      </w:r>
+      <w:r>
+        <w:t xml:space="preserve">its cross-platform support and </w:t>
+      </w:r>
+      <w:r>
+        <w:t>Type safety</w:t>
+      </w:r>
+      <w:r>
+        <w:t xml:space="preserve"> </w:t>
+      </w:r>
+      <w:r>
+        <w:t>(Hartman, 2022)</w:t>
+      </w:r>
+      <w:r>
+        <w:t xml:space="preserve"> that java enforcers which helps with prevention of illegal operations and memory safety.</w:t>
+      </w:r>
+      <w:r>
+        <w:t xml:space="preserve"> </w:t>
+      </w:r>
+      <w:r>
+        <w:t>(Wikipedia contributors, 2022)</w:t>
+      </w:r>
+      <w:r>
+        <w:t xml:space="preserve">, </w:t>
+      </w:r>
+      <w:r>
+        <w:t>(Srivastava, 2022)</w:t>
+      </w:r>
+      <w:r>
+        <w:br/>
+        <w:t xml:space="preserve">The spring boot is used because it </w:t>
+      </w:r>
+      <w:r>
+        <w:t>provides powerful batch processing capabilities</w:t>
+      </w:r>
+      <w:r>
+        <w:t xml:space="preserve"> compared to Spring MVC, it also has </w:t>
+      </w:r>
+      <w:r>
+        <w:t>an</w:t>
+      </w:r>
+      <w:r>
+        <w:t xml:space="preserve"> auto-configuration feature that some others lack like Spring MVC</w:t>
+      </w:r>
+      <w:r>
+        <w:t xml:space="preserve">. </w:t>
+      </w:r>
+      <w:r>
+        <w:t>(Difference Between Spring MVC and Spring Boot, 2022)</w:t>
+      </w:r>
+      <w:r>
+        <w:br/>
+      </w:r>
+      <w:r>
+        <w:br/>
+      </w:r>
+      <w:r>
+        <w:t xml:space="preserve">React is used for </w:t>
+      </w:r>
+      <w:r>
+        <w:t>its code reusability, the fast community that it has and the huge number of libraries that it has. It also is more flexible compared to Vue.js (which is also a JavaScript framework).</w:t>
+      </w:r>
+      <w:r>
+        <w:t xml:space="preserve"> </w:t>
+      </w:r>
+      <w:r>
+        <w:t>(Patel, 2022)</w:t>
+      </w:r>
+      <w:r>
+        <w:t>,</w:t>
+      </w:r>
+      <w:r>
+        <w:t xml:space="preserve"> (</w:t>
+      </w:r>
+      <w:proofErr w:type="spellStart"/>
+      <w:r>
+        <w:t>Yusov</w:t>
+      </w:r>
+      <w:proofErr w:type="spellEnd"/>
+      <w:r>
+        <w:t>, 2020)</w:t>
+      </w:r>
+      <w:r>
+        <w:br/>
+      </w:r>
+      <w:r>
+        <w:br/>
+      </w:r>
+      <w:r>
+        <w:t>The MySQL Database I chose because of</w:t>
+      </w:r>
+      <w:r>
+        <w:t xml:space="preserve"> the data model that it uses which is a relational database, the support of SQL and that Java is one of its supported languages and its simple syntax. It also </w:t>
+      </w:r>
+      <w:r>
+        <w:t xml:space="preserve">works well with systems like Windows, Linux, MacOS </w:t>
+      </w:r>
+      <w:r>
+        <w:t>l</w:t>
+      </w:r>
+      <w:r>
+        <w:t>and others.</w:t>
+      </w:r>
+      <w:r>
+        <w:t xml:space="preserve"> (Editor, 2019)</w:t>
+      </w:r>
+      <w:r>
+        <w:t>,</w:t>
+      </w:r>
+      <w:r>
+        <w:t xml:space="preserve"> </w:t>
+      </w:r>
+      <w:r>
+        <w:t>(Wikipedia contributors, 2022b)</w:t>
+      </w:r>
+      <w:r>
+        <w:t>,</w:t>
+      </w:r>
+      <w:r>
+        <w:t xml:space="preserve"> (MySQL System Properties, n.d.)</w:t>
+      </w:r>
+    </w:p>
+    <w:p>
+      <w:pPr>
+        <w:pStyle w:val="Kop2"/>
+      </w:pPr>
+      <w:bookmarkStart w:id="14" w:name="_Toc116044331"/>
+      <w:r>
+        <w:t>5.1 C</w:t>
+      </w:r>
+      <w:r>
+        <w:t>4 level 1</w:t>
+      </w:r>
+      <w:r>
+        <w:t xml:space="preserve"> system context (system, users, dependencies)</w:t>
+      </w:r>
+      <w:bookmarkEnd w:id="14"/>
+    </w:p>
+    <w:p>
+      <w:r>
+        <w:rPr>
+          <w:noProof/>
+        </w:rPr>
+        <w:drawing>
+          <wp:inline distT="0" distB="0" distL="0" distR="0" wp14:anchorId="41032D14" wp14:editId="041F478F">
+            <wp:extent cx="3101340" cy="2253355"/>
+            <wp:effectExtent l="0" t="0" r="3810" b="0"/>
+            <wp:docPr id="8" name="Afbeelding 8"/>
+            <wp:cNvGraphicFramePr>
+              <a:graphicFrameLocks xmlns:a="http://schemas.openxmlformats.org/drawingml/2006/main" noChangeAspect="1"/>
+            </wp:cNvGraphicFramePr>
+            <a:graphic xmlns:a="http://schemas.openxmlformats.org/drawingml/2006/main">
+              <a:graphicData uri="http://schemas.openxmlformats.org/drawingml/2006/picture">
+                <pic:pic xmlns:pic="http://schemas.openxmlformats.org/drawingml/2006/picture">
+                  <pic:nvPicPr>
+                    <pic:cNvPr id="0" name="Picture 3"/>
+                    <pic:cNvPicPr>
+                      <a:picLocks noChangeAspect="1" noChangeArrowheads="1"/>
+                    </pic:cNvPicPr>
+                  </pic:nvPicPr>
+                  <pic:blipFill>
+                    <a:blip r:embed="rId16">
+                      <a:extLst>
+                        <a:ext uri="{28A0092B-C50C-407E-A947-70E740481C1C}">
+                          <a14:useLocalDpi xmlns:a14="http://schemas.microsoft.com/office/drawing/2010/main" val="0"/>
+                        </a:ext>
+                      </a:extLst>
+                    </a:blip>
+                    <a:srcRect/>
+                    <a:stretch>
+                      <a:fillRect/>
+                    </a:stretch>
+                  </pic:blipFill>
+                  <pic:spPr bwMode="auto">
+                    <a:xfrm>
+                      <a:off x="0" y="0"/>
+                      <a:ext cx="3106655" cy="2257217"/>
+                    </a:xfrm>
+                    <a:prstGeom prst="rect">
+                      <a:avLst/>
+                    </a:prstGeom>
+                    <a:noFill/>
+                    <a:ln>
+                      <a:noFill/>
+                    </a:ln>
+                  </pic:spPr>
+                </pic:pic>
+              </a:graphicData>
+            </a:graphic>
+          </wp:inline>
+        </w:drawing>
+      </w:r>
+    </w:p>
+    <w:p>
+      <w:pPr>
+        <w:pStyle w:val="Kop2"/>
+      </w:pPr>
+      <w:bookmarkStart w:id="15" w:name="_Toc116044332"/>
+      <w:r>
+        <w:t>5.2 C</w:t>
+      </w:r>
+      <w:r>
+        <w:t xml:space="preserve">4 level </w:t>
+      </w:r>
+      <w:r>
+        <w:t>2</w:t>
+      </w:r>
+      <w:r>
+        <w:t xml:space="preserve"> Containers (overall shape technologies choices)</w:t>
+      </w:r>
+      <w:bookmarkEnd w:id="15"/>
+    </w:p>
+    <w:p>
+      <w:r>
+        <w:rPr>
+          <w:noProof/>
+        </w:rPr>
+        <w:drawing>
+          <wp:inline distT="0" distB="0" distL="0" distR="0" wp14:anchorId="65BA02BF" wp14:editId="3A5FF717">
+            <wp:extent cx="2776781" cy="2758440"/>
+            <wp:effectExtent l="0" t="0" r="5080" b="3810"/>
+            <wp:docPr id="6" name="Afbeelding 6"/>
+            <wp:cNvGraphicFramePr>
+              <a:graphicFrameLocks xmlns:a="http://schemas.openxmlformats.org/drawingml/2006/main" noChangeAspect="1"/>
+            </wp:cNvGraphicFramePr>
+            <a:graphic xmlns:a="http://schemas.openxmlformats.org/drawingml/2006/main">
+              <a:graphicData uri="http://schemas.openxmlformats.org/drawingml/2006/picture">
+                <pic:pic xmlns:pic="http://schemas.openxmlformats.org/drawingml/2006/picture">
+                  <pic:nvPicPr>
+                    <pic:cNvPr id="0" name="Picture 1"/>
+                    <pic:cNvPicPr>
+                      <a:picLocks noChangeAspect="1" noChangeArrowheads="1"/>
+                    </pic:cNvPicPr>
+                  </pic:nvPicPr>
+                  <pic:blipFill>
+                    <a:blip r:embed="rId17" cstate="print">
+                      <a:extLst>
+                        <a:ext uri="{28A0092B-C50C-407E-A947-70E740481C1C}">
+                          <a14:useLocalDpi xmlns:a14="http://schemas.microsoft.com/office/drawing/2010/main" val="0"/>
+                        </a:ext>
+                      </a:extLst>
+                    </a:blip>
+                    <a:srcRect/>
+                    <a:stretch>
+                      <a:fillRect/>
+                    </a:stretch>
+                  </pic:blipFill>
+                  <pic:spPr bwMode="auto">
+                    <a:xfrm>
+                      <a:off x="0" y="0"/>
+                      <a:ext cx="2781443" cy="2763071"/>
+                    </a:xfrm>
+                    <a:prstGeom prst="rect">
+                      <a:avLst/>
+                    </a:prstGeom>
+                    <a:noFill/>
+                    <a:ln>
+                      <a:noFill/>
+                    </a:ln>
+                  </pic:spPr>
+                </pic:pic>
+              </a:graphicData>
+            </a:graphic>
+          </wp:inline>
+        </w:drawing>
+      </w:r>
+    </w:p>
+    <w:p>
+      <w:pPr>
+        <w:pStyle w:val="Kop2"/>
+      </w:pPr>
+      <w:bookmarkStart w:id="16" w:name="_Toc116044333"/>
+      <w:r>
+        <w:t>5.3 C</w:t>
+      </w:r>
+      <w:r>
+        <w:t xml:space="preserve">4 level </w:t>
+      </w:r>
+      <w:r>
+        <w:t>3</w:t>
+      </w:r>
+      <w:r>
+        <w:t xml:space="preserve"> Components (components and their interaction)</w:t>
+      </w:r>
+      <w:bookmarkEnd w:id="16"/>
+    </w:p>
+    <w:p>
+      <w:r>
+        <w:rPr>
+          <w:noProof/>
+        </w:rPr>
+        <w:drawing>
+          <wp:inline distT="0" distB="0" distL="0" distR="0" wp14:anchorId="21414F4A" wp14:editId="060A1653">
+            <wp:extent cx="3863340" cy="5207753"/>
+            <wp:effectExtent l="0" t="0" r="3810" b="0"/>
+            <wp:docPr id="7" name="Afbeelding 7"/>
+            <wp:cNvGraphicFramePr>
+              <a:graphicFrameLocks xmlns:a="http://schemas.openxmlformats.org/drawingml/2006/main" noChangeAspect="1"/>
+            </wp:cNvGraphicFramePr>
+            <a:graphic xmlns:a="http://schemas.openxmlformats.org/drawingml/2006/main">
+              <a:graphicData uri="http://schemas.openxmlformats.org/drawingml/2006/picture">
+                <pic:pic xmlns:pic="http://schemas.openxmlformats.org/drawingml/2006/picture">
+                  <pic:nvPicPr>
+                    <pic:cNvPr id="0" name="Picture 2"/>
+                    <pic:cNvPicPr>
+                      <a:picLocks noChangeAspect="1" noChangeArrowheads="1"/>
+                    </pic:cNvPicPr>
+                  </pic:nvPicPr>
+                  <pic:blipFill>
+                    <a:blip r:embed="rId18" cstate="print">
+                      <a:extLst>
+                        <a:ext uri="{28A0092B-C50C-407E-A947-70E740481C1C}">
+                          <a14:useLocalDpi xmlns:a14="http://schemas.microsoft.com/office/drawing/2010/main" val="0"/>
+                        </a:ext>
+                      </a:extLst>
+                    </a:blip>
+                    <a:srcRect/>
+                    <a:stretch>
+                      <a:fillRect/>
+                    </a:stretch>
+                  </pic:blipFill>
+                  <pic:spPr bwMode="auto">
+                    <a:xfrm>
+                      <a:off x="0" y="0"/>
+                      <a:ext cx="3873443" cy="5221371"/>
+                    </a:xfrm>
+                    <a:prstGeom prst="rect">
+                      <a:avLst/>
+                    </a:prstGeom>
+                    <a:noFill/>
+                    <a:ln>
+                      <a:noFill/>
+                    </a:ln>
+                  </pic:spPr>
+                </pic:pic>
+              </a:graphicData>
+            </a:graphic>
+          </wp:inline>
+        </w:drawing>
+      </w:r>
+    </w:p>
+    <w:p>
+      <w:pPr>
+        <w:pStyle w:val="Kop2"/>
+      </w:pPr>
+      <w:bookmarkStart w:id="17" w:name="_Toc116044334"/>
+      <w:r>
+        <w:t>5.4 C</w:t>
+      </w:r>
+      <w:r>
+        <w:t xml:space="preserve">4 level </w:t>
+      </w:r>
+      <w:r>
+        <w:t>4</w:t>
+      </w:r>
+      <w:r>
+        <w:t xml:space="preserve"> Code (Implementation details)</w:t>
+      </w:r>
+      <w:bookmarkEnd w:id="17"/>
     </w:p>
     <w:p/>
     <w:p/>
+    <w:p>
+      <w:r>
+        <w:br w:type="page"/>
+      </w:r>
+    </w:p>
+    <w:p>
+      <w:pPr>
+        <w:pStyle w:val="Kop1"/>
+      </w:pPr>
+      <w:bookmarkStart w:id="18" w:name="_Toc116044335"/>
+      <w:r>
+        <w:t>References</w:t>
+      </w:r>
+      <w:bookmarkEnd w:id="18"/>
+      <w:r>
+        <w:t xml:space="preserve"> </w:t>
+      </w:r>
+    </w:p>
+    <w:p>
+      <w:pPr>
+        <w:pStyle w:val="Normaalweb"/>
+        <w:spacing w:before="0" w:beforeAutospacing="0" w:after="0" w:afterAutospacing="0" w:line="480" w:lineRule="auto"/>
+        <w:ind w:left="720" w:hanging="720"/>
+      </w:pPr>
+      <w:r>
+        <w:t xml:space="preserve">Hartman, J. (2022, August 30). </w:t>
+      </w:r>
+      <w:r>
+        <w:rPr>
+          <w:i/>
+          <w:iCs/>
+        </w:rPr>
+        <w:t>Java vs C# – Difference Between Them</w:t>
+      </w:r>
+      <w:r>
+        <w:t>. Guru99. Retrieved October 7, 2022, from https://www.guru99.com/java-vs-c-sharp-key-difference.html</w:t>
+      </w:r>
+    </w:p>
+    <w:p>
+      <w:pPr>
+        <w:pStyle w:val="Normaalweb"/>
+        <w:spacing w:before="0" w:beforeAutospacing="0" w:after="0" w:afterAutospacing="0" w:line="480" w:lineRule="auto"/>
+        <w:ind w:left="720" w:hanging="720"/>
+      </w:pPr>
+      <w:r>
+        <w:t xml:space="preserve">Wikipedia contributors. (2022, September 21). </w:t>
+      </w:r>
+      <w:r>
+        <w:rPr>
+          <w:i/>
+          <w:iCs/>
+        </w:rPr>
+        <w:t>Type safety</w:t>
+      </w:r>
+      <w:r>
+        <w:t>. Wikipedia. Retrieved October 7, 2022, from https://en.wikipedia.org/wiki/Type_safety</w:t>
+      </w:r>
+    </w:p>
+    <w:p>
+      <w:pPr>
+        <w:pStyle w:val="Normaalweb"/>
+        <w:spacing w:before="0" w:beforeAutospacing="0" w:after="0" w:afterAutospacing="0" w:line="480" w:lineRule="auto"/>
+        <w:ind w:left="720" w:hanging="720"/>
+      </w:pPr>
+      <w:r>
+        <w:t xml:space="preserve">Srivastava, V. (2022, January 19). </w:t>
+      </w:r>
+      <w:r>
+        <w:rPr>
+          <w:i/>
+          <w:iCs/>
+        </w:rPr>
+        <w:t>C# vs. Java: What Are Its Main Differences</w:t>
+      </w:r>
+      <w:r>
+        <w:t xml:space="preserve">. </w:t>
+      </w:r>
+      <w:proofErr w:type="spellStart"/>
+      <w:r>
+        <w:t>DistantJob</w:t>
+      </w:r>
+      <w:proofErr w:type="spellEnd"/>
+      <w:r>
+        <w:t xml:space="preserve"> - Remote Recruitment Agency. Retrieved October 7, 2022, from</w:t>
+      </w:r>
+      <w:r>
+        <w:br/>
+        <w:t>https://distantjob.com/blog/c-vs-java/</w:t>
+      </w:r>
+    </w:p>
+    <w:p>
+      <w:pPr>
+        <w:pStyle w:val="Normaalweb"/>
+        <w:spacing w:before="0" w:beforeAutospacing="0" w:after="0" w:afterAutospacing="0" w:line="480" w:lineRule="auto"/>
+        <w:ind w:left="720" w:hanging="720"/>
+      </w:pPr>
+      <w:r>
+        <w:t xml:space="preserve">Patel, A. (2022, September 28). </w:t>
+      </w:r>
+      <w:r>
+        <w:rPr>
+          <w:i/>
+          <w:iCs/>
+        </w:rPr>
+        <w:t>React Vs Vue: A Battle of Two Most Popular Front-end JS Frameworks</w:t>
+      </w:r>
+      <w:r>
+        <w:t xml:space="preserve">. </w:t>
+      </w:r>
+      <w:proofErr w:type="spellStart"/>
+      <w:r>
+        <w:t>Mindinventory</w:t>
+      </w:r>
+      <w:proofErr w:type="spellEnd"/>
+      <w:r>
+        <w:t>. Retrieved October 7, 2022, from https://www.mindinventory.com/blog/reactjs-vs-vuejs/</w:t>
+      </w:r>
+    </w:p>
+    <w:p>
+      <w:pPr>
+        <w:pStyle w:val="Normaalweb"/>
+        <w:spacing w:before="0" w:beforeAutospacing="0" w:after="0" w:afterAutospacing="0" w:line="480" w:lineRule="auto"/>
+        <w:ind w:left="720" w:hanging="720"/>
+      </w:pPr>
+      <w:proofErr w:type="spellStart"/>
+      <w:r>
+        <w:t>Yusov</w:t>
+      </w:r>
+      <w:proofErr w:type="spellEnd"/>
+      <w:r>
+        <w:t xml:space="preserve">, K. (2020, December 21). </w:t>
+      </w:r>
+      <w:r>
+        <w:rPr>
+          <w:i/>
+          <w:iCs/>
+        </w:rPr>
+        <w:t>Vue vs. React: Performance, Speed, Use Cases</w:t>
+      </w:r>
+      <w:r>
+        <w:t xml:space="preserve">. </w:t>
+      </w:r>
+      <w:proofErr w:type="spellStart"/>
+      <w:r>
+        <w:t>Jelvix</w:t>
+      </w:r>
+      <w:proofErr w:type="spellEnd"/>
+      <w:r>
+        <w:t>. Retrieved October 7, 2022, from https://jelvix.com/blog/js-frameworks-is-vuejs-better-than-react</w:t>
+      </w:r>
+    </w:p>
+    <w:p>
+      <w:pPr>
+        <w:pStyle w:val="Normaalweb"/>
+        <w:spacing w:before="0" w:beforeAutospacing="0" w:after="0" w:afterAutospacing="0" w:line="480" w:lineRule="auto"/>
+        <w:ind w:left="720" w:hanging="720"/>
+      </w:pPr>
+      <w:r>
+        <w:rPr>
+          <w:i/>
+          <w:iCs/>
+        </w:rPr>
+        <w:t>Difference Between Spring MVC and Spring Boot</w:t>
+      </w:r>
+      <w:r>
+        <w:t xml:space="preserve">. (2022, September 1). </w:t>
+      </w:r>
+      <w:proofErr w:type="spellStart"/>
+      <w:r>
+        <w:t>InterviewBit</w:t>
+      </w:r>
+      <w:proofErr w:type="spellEnd"/>
+      <w:r>
+        <w:t>. Retrieved October 7, 2022, from https://www.interviewbit.com/blog/difference-between-spring-mvc-and-spring-boot/</w:t>
+      </w:r>
+    </w:p>
+    <w:p>
+      <w:pPr>
+        <w:pStyle w:val="Normaalweb"/>
+        <w:spacing w:before="0" w:beforeAutospacing="0" w:after="0" w:afterAutospacing="0" w:line="480" w:lineRule="auto"/>
+        <w:ind w:left="720" w:hanging="720"/>
+      </w:pPr>
+      <w:r>
+        <w:t xml:space="preserve">Editor. (2019, October 15). </w:t>
+      </w:r>
+      <w:r>
+        <w:rPr>
+          <w:i/>
+          <w:iCs/>
+        </w:rPr>
+        <w:t>Comparing Database Management Systems: MySQL, PostgreSQL, MSSQL Server, MongoDB, Elasticsearch and others</w:t>
+      </w:r>
+      <w:r>
+        <w:t xml:space="preserve">. </w:t>
+      </w:r>
+      <w:proofErr w:type="spellStart"/>
+      <w:r>
+        <w:t>AltexSoft</w:t>
+      </w:r>
+      <w:proofErr w:type="spellEnd"/>
+      <w:r>
+        <w:t>. Retrieved October 7, 2022, from https://www.altexsoft.com/blog/business/comparing-database-management-systems-mysql-postgresql-mssql-server-mongodb-elasticsearch-and-others/</w:t>
+      </w:r>
+    </w:p>
+    <w:p>
+      <w:pPr>
+        <w:pStyle w:val="Normaalweb"/>
+        <w:spacing w:before="0" w:beforeAutospacing="0" w:after="0" w:afterAutospacing="0" w:line="480" w:lineRule="auto"/>
+        <w:ind w:left="720" w:hanging="720"/>
+      </w:pPr>
+      <w:r>
+        <w:t xml:space="preserve">Wikipedia contributors. (2022b, September 27). </w:t>
+      </w:r>
+      <w:r>
+        <w:rPr>
+          <w:i/>
+          <w:iCs/>
+        </w:rPr>
+        <w:t>Comparison of relational database management systems</w:t>
+      </w:r>
+      <w:r>
+        <w:t>. Wikipedia. Retrieved October 7, 2022, from https://en.wikipedia.org/wiki/Comparison_of_relational_database_management_systems</w:t>
+      </w:r>
+    </w:p>
+    <w:p>
+      <w:pPr>
+        <w:pStyle w:val="Normaalweb"/>
+        <w:spacing w:before="0" w:beforeAutospacing="0" w:after="0" w:afterAutospacing="0" w:line="480" w:lineRule="auto"/>
+        <w:ind w:left="720" w:hanging="720"/>
+      </w:pPr>
+      <w:r>
+        <w:rPr>
+          <w:i/>
+          <w:iCs/>
+        </w:rPr>
+        <w:t>MySQL System Properties</w:t>
+      </w:r>
+      <w:r>
+        <w:t>. (n.d.). Retrieved October 7, 2022, from https://db-engines.com/en/system/MySQL</w:t>
+      </w:r>
+    </w:p>
+    <w:p/>
     <w:sectPr>
-      <w:footerReference w:type="default" r:id="rId13"/>
+      <w:footerReference w:type="default" r:id="rId19"/>
       <w:pgSz w:w="11906" w:h="16838"/>
       <w:pgMar w:top="1417" w:right="1417" w:bottom="1417" w:left="1417" w:header="708" w:footer="708" w:gutter="0"/>
       <w:pgNumType w:start="0"/>
@@ -1631,6 +3035,216 @@
     </w:p>
   </w:footnote>
 </w:footnotes>
+</file>
+
+<file path=word/numbering.xml><?xml version="1.0" encoding="utf-8"?>
+<w:numbering xmlns:wpc="http://schemas.microsoft.com/office/word/2010/wordprocessingCanvas" xmlns:cx="http://schemas.microsoft.com/office/drawing/2014/chartex" xmlns:cx1="http://schemas.microsoft.com/office/drawing/2015/9/8/chartex" xmlns:cx2="http://schemas.microsoft.com/office/drawing/2015/10/21/chartex" xmlns:cx3="http://schemas.microsoft.com/office/drawing/2016/5/9/chartex" xmlns:cx4="http://schemas.microsoft.com/office/drawing/2016/5/10/chartex" xmlns:cx5="http://schemas.microsoft.com/office/drawing/2016/5/11/chartex" xmlns:cx6="http://schemas.microsoft.com/office/drawing/2016/5/12/chartex" xmlns:cx7="http://schemas.microsoft.com/office/drawing/2016/5/13/chartex" xmlns:cx8="http://schemas.microsoft.com/office/drawing/2016/5/14/chartex" xmlns:mc="http://schemas.openxmlformats.org/markup-compatibility/2006" xmlns:aink="http://schemas.microsoft.com/office/drawing/2016/ink" xmlns:am3d="http://schemas.microsoft.com/office/drawing/2017/model3d" xmlns:o="urn:schemas-microsoft-com:office:office" xmlns:oel="http://schemas.microsoft.com/office/2019/extlst" xmlns:r="http://schemas.openxmlformats.org/officeDocument/2006/relationships" xmlns:m="http://schemas.openxmlformats.org/officeDocument/2006/math" xmlns:v="urn:schemas-microsoft-com:vml" xmlns:wp14="http://schemas.microsoft.com/office/word/2010/wordprocessingDrawing" xmlns:wp="http://schemas.openxmlformats.org/drawingml/2006/wordprocessingDrawing" xmlns:w10="urn:schemas-microsoft-com:office:word" xmlns:w="http://schemas.openxmlformats.org/wordprocessingml/2006/main" xmlns:w14="http://schemas.microsoft.com/office/word/2010/wordml" xmlns:w15="http://schemas.microsoft.com/office/word/2012/wordml" xmlns:w16cex="http://schemas.microsoft.com/office/word/2018/wordml/cex" xmlns:w16cid="http://schemas.microsoft.com/office/word/2016/wordml/cid" xmlns:w16="http://schemas.microsoft.com/office/word/2018/wordml" xmlns:w16sdtdh="http://schemas.microsoft.com/office/word/2020/wordml/sdtdatahash" xmlns:w16se="http://schemas.microsoft.com/office/word/2015/wordml/symex" xmlns:wpg="http://schemas.microsoft.com/office/word/2010/wordprocessingGroup" xmlns:wpi="http://schemas.microsoft.com/office/word/2010/wordprocessingInk" xmlns:wne="http://schemas.microsoft.com/office/word/2006/wordml" xmlns:wps="http://schemas.microsoft.com/office/word/2010/wordprocessingShape" mc:Ignorable="w14 w15 w16se w16cid w16 w16cex w16sdtdh wp14">
+  <w:abstractNum w:abstractNumId="0" w15:restartNumberingAfterBreak="0">
+    <w:nsid w:val="0224465F"/>
+    <w:multiLevelType w:val="multilevel"/>
+    <w:tmpl w:val="EAA69444"/>
+    <w:lvl w:ilvl="0">
+      <w:start w:val="1"/>
+      <w:numFmt w:val="decimal"/>
+      <w:lvlText w:val="%1."/>
+      <w:lvlJc w:val="left"/>
+      <w:pPr>
+        <w:tabs>
+          <w:tab w:val="num" w:pos="720"/>
+        </w:tabs>
+        <w:ind w:left="720" w:hanging="360"/>
+      </w:pPr>
+    </w:lvl>
+    <w:lvl w:ilvl="1" w:tentative="1">
+      <w:start w:val="1"/>
+      <w:numFmt w:val="decimal"/>
+      <w:lvlText w:val="%2."/>
+      <w:lvlJc w:val="left"/>
+      <w:pPr>
+        <w:tabs>
+          <w:tab w:val="num" w:pos="1440"/>
+        </w:tabs>
+        <w:ind w:left="1440" w:hanging="360"/>
+      </w:pPr>
+    </w:lvl>
+    <w:lvl w:ilvl="2" w:tentative="1">
+      <w:start w:val="1"/>
+      <w:numFmt w:val="decimal"/>
+      <w:lvlText w:val="%3."/>
+      <w:lvlJc w:val="left"/>
+      <w:pPr>
+        <w:tabs>
+          <w:tab w:val="num" w:pos="2160"/>
+        </w:tabs>
+        <w:ind w:left="2160" w:hanging="360"/>
+      </w:pPr>
+    </w:lvl>
+    <w:lvl w:ilvl="3" w:tentative="1">
+      <w:start w:val="1"/>
+      <w:numFmt w:val="decimal"/>
+      <w:lvlText w:val="%4."/>
+      <w:lvlJc w:val="left"/>
+      <w:pPr>
+        <w:tabs>
+          <w:tab w:val="num" w:pos="2880"/>
+        </w:tabs>
+        <w:ind w:left="2880" w:hanging="360"/>
+      </w:pPr>
+    </w:lvl>
+    <w:lvl w:ilvl="4" w:tentative="1">
+      <w:start w:val="1"/>
+      <w:numFmt w:val="decimal"/>
+      <w:lvlText w:val="%5."/>
+      <w:lvlJc w:val="left"/>
+      <w:pPr>
+        <w:tabs>
+          <w:tab w:val="num" w:pos="3600"/>
+        </w:tabs>
+        <w:ind w:left="3600" w:hanging="360"/>
+      </w:pPr>
+    </w:lvl>
+    <w:lvl w:ilvl="5" w:tentative="1">
+      <w:start w:val="1"/>
+      <w:numFmt w:val="decimal"/>
+      <w:lvlText w:val="%6."/>
+      <w:lvlJc w:val="left"/>
+      <w:pPr>
+        <w:tabs>
+          <w:tab w:val="num" w:pos="4320"/>
+        </w:tabs>
+        <w:ind w:left="4320" w:hanging="360"/>
+      </w:pPr>
+    </w:lvl>
+    <w:lvl w:ilvl="6" w:tentative="1">
+      <w:start w:val="1"/>
+      <w:numFmt w:val="decimal"/>
+      <w:lvlText w:val="%7."/>
+      <w:lvlJc w:val="left"/>
+      <w:pPr>
+        <w:tabs>
+          <w:tab w:val="num" w:pos="5040"/>
+        </w:tabs>
+        <w:ind w:left="5040" w:hanging="360"/>
+      </w:pPr>
+    </w:lvl>
+    <w:lvl w:ilvl="7" w:tentative="1">
+      <w:start w:val="1"/>
+      <w:numFmt w:val="decimal"/>
+      <w:lvlText w:val="%8."/>
+      <w:lvlJc w:val="left"/>
+      <w:pPr>
+        <w:tabs>
+          <w:tab w:val="num" w:pos="5760"/>
+        </w:tabs>
+        <w:ind w:left="5760" w:hanging="360"/>
+      </w:pPr>
+    </w:lvl>
+    <w:lvl w:ilvl="8" w:tentative="1">
+      <w:start w:val="1"/>
+      <w:numFmt w:val="decimal"/>
+      <w:lvlText w:val="%9."/>
+      <w:lvlJc w:val="left"/>
+      <w:pPr>
+        <w:tabs>
+          <w:tab w:val="num" w:pos="6480"/>
+        </w:tabs>
+        <w:ind w:left="6480" w:hanging="360"/>
+      </w:pPr>
+    </w:lvl>
+  </w:abstractNum>
+  <w:abstractNum w:abstractNumId="1" w15:restartNumberingAfterBreak="0">
+    <w:nsid w:val="3C9F543A"/>
+    <w:multiLevelType w:val="hybridMultilevel"/>
+    <w:tmpl w:val="F20AFB92"/>
+    <w:lvl w:ilvl="0" w:tplc="0C09000F">
+      <w:start w:val="1"/>
+      <w:numFmt w:val="decimal"/>
+      <w:lvlText w:val="%1."/>
+      <w:lvlJc w:val="left"/>
+      <w:pPr>
+        <w:ind w:left="720" w:hanging="360"/>
+      </w:pPr>
+    </w:lvl>
+    <w:lvl w:ilvl="1" w:tplc="0C090019" w:tentative="1">
+      <w:start w:val="1"/>
+      <w:numFmt w:val="lowerLetter"/>
+      <w:lvlText w:val="%2."/>
+      <w:lvlJc w:val="left"/>
+      <w:pPr>
+        <w:ind w:left="1440" w:hanging="360"/>
+      </w:pPr>
+    </w:lvl>
+    <w:lvl w:ilvl="2" w:tplc="0C09001B" w:tentative="1">
+      <w:start w:val="1"/>
+      <w:numFmt w:val="lowerRoman"/>
+      <w:lvlText w:val="%3."/>
+      <w:lvlJc w:val="right"/>
+      <w:pPr>
+        <w:ind w:left="2160" w:hanging="180"/>
+      </w:pPr>
+    </w:lvl>
+    <w:lvl w:ilvl="3" w:tplc="0C09000F" w:tentative="1">
+      <w:start w:val="1"/>
+      <w:numFmt w:val="decimal"/>
+      <w:lvlText w:val="%4."/>
+      <w:lvlJc w:val="left"/>
+      <w:pPr>
+        <w:ind w:left="2880" w:hanging="360"/>
+      </w:pPr>
+    </w:lvl>
+    <w:lvl w:ilvl="4" w:tplc="0C090019" w:tentative="1">
+      <w:start w:val="1"/>
+      <w:numFmt w:val="lowerLetter"/>
+      <w:lvlText w:val="%5."/>
+      <w:lvlJc w:val="left"/>
+      <w:pPr>
+        <w:ind w:left="3600" w:hanging="360"/>
+      </w:pPr>
+    </w:lvl>
+    <w:lvl w:ilvl="5" w:tplc="0C09001B" w:tentative="1">
+      <w:start w:val="1"/>
+      <w:numFmt w:val="lowerRoman"/>
+      <w:lvlText w:val="%6."/>
+      <w:lvlJc w:val="right"/>
+      <w:pPr>
+        <w:ind w:left="4320" w:hanging="180"/>
+      </w:pPr>
+    </w:lvl>
+    <w:lvl w:ilvl="6" w:tplc="0C09000F" w:tentative="1">
+      <w:start w:val="1"/>
+      <w:numFmt w:val="decimal"/>
+      <w:lvlText w:val="%7."/>
+      <w:lvlJc w:val="left"/>
+      <w:pPr>
+        <w:ind w:left="5040" w:hanging="360"/>
+      </w:pPr>
+    </w:lvl>
+    <w:lvl w:ilvl="7" w:tplc="0C090019" w:tentative="1">
+      <w:start w:val="1"/>
+      <w:numFmt w:val="lowerLetter"/>
+      <w:lvlText w:val="%8."/>
+      <w:lvlJc w:val="left"/>
+      <w:pPr>
+        <w:ind w:left="5760" w:hanging="360"/>
+      </w:pPr>
+    </w:lvl>
+    <w:lvl w:ilvl="8" w:tplc="0C09001B" w:tentative="1">
+      <w:start w:val="1"/>
+      <w:numFmt w:val="lowerRoman"/>
+      <w:lvlText w:val="%9."/>
+      <w:lvlJc w:val="right"/>
+      <w:pPr>
+        <w:ind w:left="6480" w:hanging="180"/>
+      </w:pPr>
+    </w:lvl>
+  </w:abstractNum>
+  <w:num w:numId="1" w16cid:durableId="697513572">
+    <w:abstractNumId w:val="0"/>
+  </w:num>
+  <w:num w:numId="2" w16cid:durableId="1688094952">
+    <w:abstractNumId w:val="1"/>
+  </w:num>
+</w:numbering>
 </file>
 
 <file path=word/styles.xml><?xml version="1.0" encoding="utf-8"?>
@@ -2053,6 +3667,28 @@
       <w:szCs w:val="32"/>
     </w:rPr>
   </w:style>
+  <w:style w:type="paragraph" w:styleId="Kop2">
+    <w:name w:val="heading 2"/>
+    <w:basedOn w:val="Standaard"/>
+    <w:next w:val="Standaard"/>
+    <w:link w:val="Kop2Char"/>
+    <w:uiPriority w:val="9"/>
+    <w:unhideWhenUsed/>
+    <w:qFormat/>
+    <w:rsid w:val="0009328B"/>
+    <w:pPr>
+      <w:keepNext/>
+      <w:keepLines/>
+      <w:spacing w:before="40" w:after="0"/>
+      <w:outlineLvl w:val="1"/>
+    </w:pPr>
+    <w:rPr>
+      <w:rFonts w:asciiTheme="majorHAnsi" w:eastAsiaTheme="majorEastAsia" w:hAnsiTheme="majorHAnsi" w:cstheme="majorBidi"/>
+      <w:color w:val="2F5496" w:themeColor="accent1" w:themeShade="BF"/>
+      <w:sz w:val="26"/>
+      <w:szCs w:val="26"/>
+    </w:rPr>
+  </w:style>
   <w:style w:type="character" w:default="1" w:styleId="Standaardalinea-lettertype">
     <w:name w:val="Default Paragraph Font"/>
     <w:uiPriority w:val="1"/>
@@ -2293,6 +3929,72 @@
     <w:uiPriority w:val="99"/>
     <w:rsid w:val="00EC419D"/>
   </w:style>
+  <w:style w:type="character" w:customStyle="1" w:styleId="Kop2Char">
+    <w:name w:val="Kop 2 Char"/>
+    <w:basedOn w:val="Standaardalinea-lettertype"/>
+    <w:link w:val="Kop2"/>
+    <w:uiPriority w:val="9"/>
+    <w:rsid w:val="0009328B"/>
+    <w:rPr>
+      <w:rFonts w:asciiTheme="majorHAnsi" w:eastAsiaTheme="majorEastAsia" w:hAnsiTheme="majorHAnsi" w:cstheme="majorBidi"/>
+      <w:color w:val="2F5496" w:themeColor="accent1" w:themeShade="BF"/>
+      <w:sz w:val="26"/>
+      <w:szCs w:val="26"/>
+    </w:rPr>
+  </w:style>
+  <w:style w:type="paragraph" w:styleId="Inhopg2">
+    <w:name w:val="toc 2"/>
+    <w:basedOn w:val="Standaard"/>
+    <w:next w:val="Standaard"/>
+    <w:autoRedefine/>
+    <w:uiPriority w:val="39"/>
+    <w:unhideWhenUsed/>
+    <w:rsid w:val="00336FFC"/>
+    <w:pPr>
+      <w:spacing w:after="100"/>
+      <w:ind w:left="220"/>
+    </w:pPr>
+  </w:style>
+  <w:style w:type="paragraph" w:styleId="Lijstalinea">
+    <w:name w:val="List Paragraph"/>
+    <w:basedOn w:val="Standaard"/>
+    <w:uiPriority w:val="34"/>
+    <w:qFormat/>
+    <w:rsid w:val="0067696A"/>
+    <w:pPr>
+      <w:ind w:left="720"/>
+      <w:contextualSpacing/>
+    </w:pPr>
+  </w:style>
+  <w:style w:type="character" w:styleId="Onopgelostemelding">
+    <w:name w:val="Unresolved Mention"/>
+    <w:basedOn w:val="Standaardalinea-lettertype"/>
+    <w:uiPriority w:val="99"/>
+    <w:semiHidden/>
+    <w:unhideWhenUsed/>
+    <w:rsid w:val="0067696A"/>
+    <w:rPr>
+      <w:color w:val="605E5C"/>
+      <w:shd w:val="clear" w:color="auto" w:fill="E1DFDD"/>
+    </w:rPr>
+  </w:style>
+  <w:style w:type="paragraph" w:styleId="Normaalweb">
+    <w:name w:val="Normal (Web)"/>
+    <w:basedOn w:val="Standaard"/>
+    <w:uiPriority w:val="99"/>
+    <w:semiHidden/>
+    <w:unhideWhenUsed/>
+    <w:rsid w:val="00804B3E"/>
+    <w:pPr>
+      <w:spacing w:before="100" w:beforeAutospacing="1" w:after="100" w:afterAutospacing="1" w:line="240" w:lineRule="auto"/>
+    </w:pPr>
+    <w:rPr>
+      <w:rFonts w:ascii="Times New Roman" w:eastAsia="Times New Roman" w:hAnsi="Times New Roman" w:cs="Times New Roman"/>
+      <w:sz w:val="24"/>
+      <w:szCs w:val="24"/>
+      <w:lang w:eastAsia="en-AU"/>
+    </w:rPr>
+  </w:style>
 </w:styles>
 </file>
 
@@ -2421,6 +4123,12 @@
     <w:rsid w:val="00050648"/>
     <w:rsid w:val="005B3390"/>
     <w:rsid w:val="007241CE"/>
+    <w:rsid w:val="00936E52"/>
+    <w:rsid w:val="00966E0A"/>
+    <w:rsid w:val="00A17357"/>
+    <w:rsid w:val="00A91E11"/>
+    <w:rsid w:val="00B3216A"/>
+    <w:rsid w:val="00C661B8"/>
     <w:rsid w:val="00F46825"/>
   </w:rsids>
   <m:mathPr>

</xml_diff>

<commit_message>
Small changes in documentation
</commit_message>
<xml_diff>
--- a/Documents/DesignPlan.docx
+++ b/Documents/DesignPlan.docx
@@ -761,6 +761,113 @@
           </w:p>
         </w:tc>
       </w:tr>
+      <w:tr>
+        <w:trPr>
+          <w:cnfStyle w:val="000000100000" w:firstRow="0" w:lastRow="0" w:firstColumn="0" w:lastColumn="0" w:oddVBand="0" w:evenVBand="0" w:oddHBand="1" w:evenHBand="0" w:firstRowFirstColumn="0" w:firstRowLastColumn="0" w:lastRowFirstColumn="0" w:lastRowLastColumn="0"/>
+        </w:trPr>
+        <w:tc>
+          <w:tcPr>
+            <w:cnfStyle w:val="001000000000" w:firstRow="0" w:lastRow="0" w:firstColumn="1" w:lastColumn="0" w:oddVBand="0" w:evenVBand="0" w:oddHBand="0" w:evenHBand="0" w:firstRowFirstColumn="0" w:firstRowLastColumn="0" w:lastRowFirstColumn="0" w:lastRowLastColumn="0"/>
+            <w:tcW w:w="2265" w:type="dxa"/>
+          </w:tcPr>
+          <w:p>
+            <w:r>
+              <w:t>1.3</w:t>
+            </w:r>
+          </w:p>
+        </w:tc>
+        <w:tc>
+          <w:tcPr>
+            <w:tcW w:w="2265" w:type="dxa"/>
+          </w:tcPr>
+          <w:p>
+            <w:pPr>
+              <w:cnfStyle w:val="000000100000" w:firstRow="0" w:lastRow="0" w:firstColumn="0" w:lastColumn="0" w:oddVBand="0" w:evenVBand="0" w:oddHBand="1" w:evenHBand="0" w:firstRowFirstColumn="0" w:firstRowLastColumn="0" w:lastRowFirstColumn="0" w:lastRowLastColumn="0"/>
+            </w:pPr>
+            <w:r>
+              <w:t>26/11/2022</w:t>
+            </w:r>
+          </w:p>
+        </w:tc>
+        <w:tc>
+          <w:tcPr>
+            <w:tcW w:w="2266" w:type="dxa"/>
+          </w:tcPr>
+          <w:p>
+            <w:pPr>
+              <w:cnfStyle w:val="000000100000" w:firstRow="0" w:lastRow="0" w:firstColumn="0" w:lastColumn="0" w:oddVBand="0" w:evenVBand="0" w:oddHBand="1" w:evenHBand="0" w:firstRowFirstColumn="0" w:firstRowLastColumn="0" w:lastRowFirstColumn="0" w:lastRowLastColumn="0"/>
+            </w:pPr>
+            <w:r>
+              <w:t>Arenco Meevissen</w:t>
+            </w:r>
+          </w:p>
+        </w:tc>
+        <w:tc>
+          <w:tcPr>
+            <w:tcW w:w="2266" w:type="dxa"/>
+          </w:tcPr>
+          <w:p>
+            <w:pPr>
+              <w:cnfStyle w:val="000000100000" w:firstRow="0" w:lastRow="0" w:firstColumn="0" w:lastColumn="0" w:oddVBand="0" w:evenVBand="0" w:oddHBand="1" w:evenHBand="0" w:firstRowFirstColumn="0" w:firstRowLastColumn="0" w:lastRowFirstColumn="0" w:lastRowLastColumn="0"/>
+            </w:pPr>
+            <w:r>
+              <w:t>added CI/CD diagram and changed C4 level 4</w:t>
+            </w:r>
+          </w:p>
+        </w:tc>
+      </w:tr>
+      <w:tr>
+        <w:tc>
+          <w:tcPr>
+            <w:cnfStyle w:val="001000000000" w:firstRow="0" w:lastRow="0" w:firstColumn="1" w:lastColumn="0" w:oddVBand="0" w:evenVBand="0" w:oddHBand="0" w:evenHBand="0" w:firstRowFirstColumn="0" w:firstRowLastColumn="0" w:lastRowFirstColumn="0" w:lastRowLastColumn="0"/>
+            <w:tcW w:w="2265" w:type="dxa"/>
+          </w:tcPr>
+          <w:p>
+            <w:r>
+              <w:t>1.4</w:t>
+            </w:r>
+          </w:p>
+        </w:tc>
+        <w:tc>
+          <w:tcPr>
+            <w:tcW w:w="2265" w:type="dxa"/>
+          </w:tcPr>
+          <w:p>
+            <w:pPr>
+              <w:cnfStyle w:val="000000000000" w:firstRow="0" w:lastRow="0" w:firstColumn="0" w:lastColumn="0" w:oddVBand="0" w:evenVBand="0" w:oddHBand="0" w:evenHBand="0" w:firstRowFirstColumn="0" w:firstRowLastColumn="0" w:lastRowFirstColumn="0" w:lastRowLastColumn="0"/>
+            </w:pPr>
+            <w:r>
+              <w:t>29/11/2022</w:t>
+            </w:r>
+          </w:p>
+        </w:tc>
+        <w:tc>
+          <w:tcPr>
+            <w:tcW w:w="2266" w:type="dxa"/>
+          </w:tcPr>
+          <w:p>
+            <w:pPr>
+              <w:cnfStyle w:val="000000000000" w:firstRow="0" w:lastRow="0" w:firstColumn="0" w:lastColumn="0" w:oddVBand="0" w:evenVBand="0" w:oddHBand="0" w:evenHBand="0" w:firstRowFirstColumn="0" w:firstRowLastColumn="0" w:lastRowFirstColumn="0" w:lastRowLastColumn="0"/>
+            </w:pPr>
+            <w:r>
+              <w:t>Arenco Meevissen</w:t>
+            </w:r>
+          </w:p>
+        </w:tc>
+        <w:tc>
+          <w:tcPr>
+            <w:tcW w:w="2266" w:type="dxa"/>
+          </w:tcPr>
+          <w:p>
+            <w:pPr>
+              <w:cnfStyle w:val="000000000000" w:firstRow="0" w:lastRow="0" w:firstColumn="0" w:lastColumn="0" w:oddVBand="0" w:evenVBand="0" w:oddHBand="0" w:evenHBand="0" w:firstRowFirstColumn="0" w:firstRowLastColumn="0" w:lastRowFirstColumn="0" w:lastRowLastColumn="0"/>
+            </w:pPr>
+            <w:r>
+              <w:t>Changed C4 level 4 to include a better representation of how it really is and an explanation of it</w:t>
+            </w:r>
+          </w:p>
+        </w:tc>
+      </w:tr>
     </w:tbl>
     <w:p/>
     <w:p>
@@ -1673,8 +1780,13 @@
       <w:r>
         <w:t xml:space="preserve"> and </w:t>
       </w:r>
-      <w:r>
-        <w:t>Yusov, 2020)</w:t>
+      <w:proofErr w:type="spellStart"/>
+      <w:r>
+        <w:t>Yusov</w:t>
+      </w:r>
+      <w:proofErr w:type="spellEnd"/>
+      <w:r>
+        <w:t>, 2020)</w:t>
       </w:r>
       <w:r>
         <w:br/>
@@ -1923,7 +2035,15 @@
         <w:t>is more separate from the business logic and it also has a general more community support.</w:t>
       </w:r>
       <w:r>
-        <w:t xml:space="preserve"> (Wagde, 2022)</w:t>
+        <w:t xml:space="preserve"> (</w:t>
+      </w:r>
+      <w:proofErr w:type="spellStart"/>
+      <w:r>
+        <w:t>Wagde</w:t>
+      </w:r>
+      <w:proofErr w:type="spellEnd"/>
+      <w:r>
+        <w:t>, 2022)</w:t>
       </w:r>
     </w:p>
     <w:p>
@@ -2002,14 +2122,35 @@
     </w:p>
     <w:p>
       <w:r>
-        <w:rPr>
-          <w:noProof/>
-        </w:rPr>
+        <w:t>The image below is basic structure that was in mind for this project. The unseen blocks that are not in this diagram are the application and configuration/security layer there are.</w:t>
+      </w:r>
+      <w:r>
+        <w:br/>
+        <w:t>First it goes to the controller class of the corresponding request for example everything relating to stories goes to the story controller while everything with users (not counting login/register this is a separate class because of security reasons) goes into the user controller class. In the controller class the corresponding logic class will be called to do the functionality that needs to be done and validation of the input. The logic layer uses a mapper class of the corresponding type it needs and transforms it from an entity to a DTA object and gives it back to the logic class. When the transformation of the DTA to entity is done then it uses this object to send it to the Repository class of the corresponding entity. The repository class gives back a</w:t>
+      </w:r>
+      <w:r>
+        <w:t>n</w:t>
+      </w:r>
+      <w:r>
+        <w:t xml:space="preserve"> entity</w:t>
+      </w:r>
+      <w:r>
+        <w:t>, list of the entity</w:t>
+      </w:r>
+      <w:r>
+        <w:t xml:space="preserve"> </w:t>
+      </w:r>
+      <w:r>
+        <w:t>or nothing back. If there is something given back it uses the Mapper again to make it a DTA object and gives it to the logic class if it still needs to do something with it.</w:t>
+      </w:r>
+    </w:p>
+    <w:p>
+      <w:r>
         <w:drawing>
-          <wp:inline distT="0" distB="0" distL="0" distR="0" wp14:anchorId="5DDF34C6" wp14:editId="5C7DC8C7">
-            <wp:extent cx="5760720" cy="2851785"/>
-            <wp:effectExtent l="0" t="0" r="0" b="5715"/>
-            <wp:docPr id="5" name="Afbeelding 5"/>
+          <wp:inline distT="0" distB="0" distL="0" distR="0" wp14:anchorId="6A80795C" wp14:editId="013719ED">
+            <wp:extent cx="5760720" cy="2442845"/>
+            <wp:effectExtent l="0" t="0" r="0" b="0"/>
+            <wp:docPr id="10" name="Afbeelding 10"/>
             <wp:cNvGraphicFramePr>
               <a:graphicFrameLocks xmlns:a="http://schemas.openxmlformats.org/drawingml/2006/main" noChangeAspect="1"/>
             </wp:cNvGraphicFramePr>
@@ -2029,7 +2170,7 @@
                   <pic:spPr>
                     <a:xfrm>
                       <a:off x="0" y="0"/>
-                      <a:ext cx="5760720" cy="2851785"/>
+                      <a:ext cx="5760720" cy="2442845"/>
                     </a:xfrm>
                     <a:prstGeom prst="rect">
                       <a:avLst/>
@@ -2209,7 +2350,15 @@
         <w:t>C# vs. Java: What Are Its Main Differences</w:t>
       </w:r>
       <w:r>
-        <w:t>. DistantJob - Remote Recruitment Agency. Retrieved October 7, 2022, from</w:t>
+        <w:t xml:space="preserve">. </w:t>
+      </w:r>
+      <w:proofErr w:type="spellStart"/>
+      <w:r>
+        <w:t>DistantJob</w:t>
+      </w:r>
+      <w:proofErr w:type="spellEnd"/>
+      <w:r>
+        <w:t xml:space="preserve"> - Remote Recruitment Agency. Retrieved October 7, 2022, from</w:t>
       </w:r>
       <w:r>
         <w:br/>
@@ -2233,7 +2382,15 @@
         <w:t>React Vs Vue: A Battle of Two Most Popular Front-end JS Frameworks</w:t>
       </w:r>
       <w:r>
-        <w:t>. Mindinventory. Retrieved October 7, 2022, from https://www.mindinventory.com/blog/reactjs-vs-vuejs/</w:t>
+        <w:t xml:space="preserve">. </w:t>
+      </w:r>
+      <w:proofErr w:type="spellStart"/>
+      <w:r>
+        <w:t>Mindinventory</w:t>
+      </w:r>
+      <w:proofErr w:type="spellEnd"/>
+      <w:r>
+        <w:t>. Retrieved October 7, 2022, from https://www.mindinventory.com/blog/reactjs-vs-vuejs/</w:t>
       </w:r>
     </w:p>
     <w:p>
@@ -2242,8 +2399,13 @@
         <w:spacing w:before="0" w:beforeAutospacing="0" w:after="0" w:afterAutospacing="0" w:line="480" w:lineRule="auto"/>
         <w:ind w:left="720" w:hanging="720"/>
       </w:pPr>
-      <w:r>
-        <w:t xml:space="preserve">Yusov, K. (2020, December 21). </w:t>
+      <w:proofErr w:type="spellStart"/>
+      <w:r>
+        <w:t>Yusov</w:t>
+      </w:r>
+      <w:proofErr w:type="spellEnd"/>
+      <w:r>
+        <w:t xml:space="preserve">, K. (2020, December 21). </w:t>
       </w:r>
       <w:r>
         <w:rPr>
@@ -2253,7 +2415,15 @@
         <w:t>Vue vs. React: Performance, Speed, Use Cases</w:t>
       </w:r>
       <w:r>
-        <w:t>. Jelvix. Retrieved October 7, 2022, from https://jelvix.com/blog/js-frameworks-is-vuejs-better-than-react</w:t>
+        <w:t xml:space="preserve">. </w:t>
+      </w:r>
+      <w:proofErr w:type="spellStart"/>
+      <w:r>
+        <w:t>Jelvix</w:t>
+      </w:r>
+      <w:proofErr w:type="spellEnd"/>
+      <w:r>
+        <w:t>. Retrieved October 7, 2022, from https://jelvix.com/blog/js-frameworks-is-vuejs-better-than-react</w:t>
       </w:r>
     </w:p>
     <w:p>
@@ -2270,7 +2440,15 @@
         <w:t>Difference Between Spring MVC and Spring Boot</w:t>
       </w:r>
       <w:r>
-        <w:t>. (2022, September 1). InterviewBit. Retrieved October 7, 2022, from https://www.interviewbit.com/blog/difference-between-spring-mvc-and-spring-boot/</w:t>
+        <w:t xml:space="preserve">. (2022, September 1). </w:t>
+      </w:r>
+      <w:proofErr w:type="spellStart"/>
+      <w:r>
+        <w:t>InterviewBit</w:t>
+      </w:r>
+      <w:proofErr w:type="spellEnd"/>
+      <w:r>
+        <w:t>. Retrieved October 7, 2022, from https://www.interviewbit.com/blog/difference-between-spring-mvc-and-spring-boot/</w:t>
       </w:r>
     </w:p>
     <w:p>
@@ -2290,7 +2468,15 @@
         <w:t>Comparing Database Management Systems: MySQL, PostgreSQL, MSSQL Server, MongoDB, Elasticsearch and others</w:t>
       </w:r>
       <w:r>
-        <w:t>. AltexSoft. Retrieved October 7, 2022, from https://www.altexsoft.com/blog/business/comparing-database-management-systems-mysql-postgresql-mssql-server-mongodb-elasticsearch-and-others/</w:t>
+        <w:t xml:space="preserve">. </w:t>
+      </w:r>
+      <w:proofErr w:type="spellStart"/>
+      <w:r>
+        <w:t>AltexSoft</w:t>
+      </w:r>
+      <w:proofErr w:type="spellEnd"/>
+      <w:r>
+        <w:t>. Retrieved October 7, 2022, from https://www.altexsoft.com/blog/business/comparing-database-management-systems-mysql-postgresql-mssql-server-mongodb-elasticsearch-and-others/</w:t>
       </w:r>
     </w:p>
     <w:p>
@@ -2336,8 +2522,13 @@
         <w:spacing w:before="0" w:beforeAutospacing="0" w:after="0" w:afterAutospacing="0" w:line="480" w:lineRule="auto"/>
         <w:ind w:left="720" w:hanging="720"/>
       </w:pPr>
-      <w:r>
-        <w:t xml:space="preserve">Wagde, S. (2022, August 20). </w:t>
+      <w:proofErr w:type="spellStart"/>
+      <w:r>
+        <w:t>Wagde</w:t>
+      </w:r>
+      <w:proofErr w:type="spellEnd"/>
+      <w:r>
+        <w:t xml:space="preserve">, S. (2022, August 20). </w:t>
       </w:r>
       <w:r>
         <w:rPr>
@@ -2347,7 +2538,15 @@
         <w:t>Spring Security vs Apache Shiro</w:t>
       </w:r>
       <w:r>
-        <w:t>. Baeldung. https://www.baeldung.com/spring-security-vs-apache-shiro</w:t>
+        <w:t xml:space="preserve">. </w:t>
+      </w:r>
+      <w:proofErr w:type="spellStart"/>
+      <w:r>
+        <w:t>Baeldung</w:t>
+      </w:r>
+      <w:proofErr w:type="spellEnd"/>
+      <w:r>
+        <w:t>. https://www.baeldung.com/spring-security-vs-apache-shiro</w:t>
       </w:r>
     </w:p>
     <w:p/>
@@ -3744,6 +3943,7 @@
   <w:rsids>
     <w:rsidRoot w:val="005B3390"/>
     <w:rsid w:val="00050648"/>
+    <w:rsid w:val="00462966"/>
     <w:rsid w:val="005B3390"/>
     <w:rsid w:val="00675D82"/>
     <w:rsid w:val="007241CE"/>

</xml_diff>